<commit_message>
Added pause and unpause
</commit_message>
<xml_diff>
--- a/docs/Changes.docx
+++ b/docs/Changes.docx
@@ -113,6 +113,81 @@
           <w:lang w:val="en-GB"/>
         </w:rPr>
       </w:pPr>
+      <w:r>
+        <w:rPr>
+          <w:lang w:val="en-GB"/>
+        </w:rPr>
+        <w:t>Get angle and get distance</w:t>
+      </w:r>
+    </w:p>
+    <w:p>
+      <w:pPr>
+        <w:rPr>
+          <w:lang w:val="en-GB"/>
+        </w:rPr>
+      </w:pPr>
+      <w:proofErr w:type="spellStart"/>
+      <w:r>
+        <w:rPr>
+          <w:lang w:val="en-GB"/>
+        </w:rPr>
+        <w:t>PauseMusic</w:t>
+      </w:r>
+      <w:proofErr w:type="spellEnd"/>
+    </w:p>
+    <w:p>
+      <w:pPr>
+        <w:rPr>
+          <w:lang w:val="en-GB"/>
+        </w:rPr>
+      </w:pPr>
+    </w:p>
+    <w:p>
+      <w:pPr>
+        <w:rPr>
+          <w:lang w:val="en-GB"/>
+        </w:rPr>
+      </w:pPr>
+    </w:p>
+    <w:p>
+      <w:r>
+        <w:t xml:space="preserve">** Hacer muchos </w:t>
+      </w:r>
+      <w:proofErr w:type="spellStart"/>
+      <w:r>
+        <w:t>channels</w:t>
+      </w:r>
+      <w:proofErr w:type="spellEnd"/>
+      <w:r>
+        <w:t xml:space="preserve"> y a cada uno </w:t>
+      </w:r>
+      <w:r>
+        <w:t xml:space="preserve">hacerle un </w:t>
+      </w:r>
+      <w:proofErr w:type="spellStart"/>
+      <w:r>
+        <w:t>locate</w:t>
+      </w:r>
+      <w:proofErr w:type="spellEnd"/>
+      <w:r>
+        <w:t xml:space="preserve"> de cierto </w:t>
+      </w:r>
+      <w:proofErr w:type="spellStart"/>
+      <w:r>
+        <w:t>angulo</w:t>
+      </w:r>
+      <w:proofErr w:type="spellEnd"/>
+      <w:r>
+        <w:t xml:space="preserve"> y según el sonido q tengamos pasarlo a un </w:t>
+      </w:r>
+      <w:proofErr w:type="spellStart"/>
+      <w:r>
+        <w:t>channel</w:t>
+      </w:r>
+      <w:proofErr w:type="spellEnd"/>
+      <w:r>
+        <w:t xml:space="preserve"> u otro **</w:t>
+      </w:r>
       <w:bookmarkStart w:id="0" w:name="_GoBack"/>
       <w:bookmarkEnd w:id="0"/>
     </w:p>

</xml_diff>

<commit_message>
Changes on word doc
</commit_message>
<xml_diff>
--- a/docs/Changes.docx
+++ b/docs/Changes.docx
@@ -136,19 +136,39 @@
       <w:proofErr w:type="spellEnd"/>
     </w:p>
     <w:p>
-      <w:pPr>
-        <w:rPr>
-          <w:lang w:val="en-GB"/>
-        </w:rPr>
-      </w:pPr>
-    </w:p>
-    <w:p>
-      <w:pPr>
-        <w:rPr>
-          <w:lang w:val="en-GB"/>
-        </w:rPr>
-      </w:pPr>
-    </w:p>
+      <w:proofErr w:type="spellStart"/>
+      <w:r>
+        <w:t>Mi</w:t>
+      </w:r>
+      <w:r>
+        <w:t>x</w:t>
+      </w:r>
+      <w:proofErr w:type="spellEnd"/>
+      <w:r>
+        <w:t xml:space="preserve"> </w:t>
+      </w:r>
+      <w:proofErr w:type="spellStart"/>
+      <w:r>
+        <w:t>allocate</w:t>
+      </w:r>
+      <w:proofErr w:type="spellEnd"/>
+      <w:r>
+        <w:t xml:space="preserve"> </w:t>
+      </w:r>
+      <w:proofErr w:type="spellStart"/>
+      <w:r>
+        <w:t>channels</w:t>
+      </w:r>
+      <w:proofErr w:type="spellEnd"/>
+    </w:p>
+    <w:p>
+      <w:proofErr w:type="spellStart"/>
+      <w:r>
+        <w:t>setchannelsangles</w:t>
+      </w:r>
+      <w:proofErr w:type="spellEnd"/>
+    </w:p>
+    <w:p/>
     <w:p>
       <w:r>
         <w:t xml:space="preserve">** Hacer muchos </w:t>
@@ -187,6 +207,2646 @@
       <w:proofErr w:type="spellEnd"/>
       <w:r>
         <w:t xml:space="preserve"> u otro **</w:t>
+      </w:r>
+    </w:p>
+    <w:p/>
+    <w:p/>
+    <w:p>
+      <w:pPr>
+        <w:rPr>
+          <w:lang w:val="en-GB"/>
+        </w:rPr>
+      </w:pPr>
+      <w:r>
+        <w:rPr>
+          <w:lang w:val="en-GB"/>
+        </w:rPr>
+        <w:t>//</w:t>
+      </w:r>
+    </w:p>
+    <w:p>
+      <w:pPr>
+        <w:autoSpaceDE w:val="0"/>
+        <w:autoSpaceDN w:val="0"/>
+        <w:adjustRightInd w:val="0"/>
+        <w:spacing w:after="0" w:line="240" w:lineRule="auto"/>
+        <w:rPr>
+          <w:rFonts w:ascii="Consolas" w:hAnsi="Consolas" w:cs="Consolas"/>
+          <w:color w:val="000000"/>
+          <w:sz w:val="19"/>
+          <w:szCs w:val="19"/>
+          <w:lang w:val="en-GB"/>
+        </w:rPr>
+      </w:pPr>
+      <w:r>
+        <w:rPr>
+          <w:rFonts w:ascii="Consolas" w:hAnsi="Consolas" w:cs="Consolas"/>
+          <w:color w:val="008000"/>
+          <w:sz w:val="19"/>
+          <w:szCs w:val="19"/>
+          <w:lang w:val="en-GB"/>
+        </w:rPr>
+        <w:t>//Returns in what channel a sound should play according to its angle</w:t>
+      </w:r>
+    </w:p>
+    <w:p>
+      <w:pPr>
+        <w:autoSpaceDE w:val="0"/>
+        <w:autoSpaceDN w:val="0"/>
+        <w:adjustRightInd w:val="0"/>
+        <w:spacing w:after="0" w:line="240" w:lineRule="auto"/>
+        <w:rPr>
+          <w:rFonts w:ascii="Consolas" w:hAnsi="Consolas" w:cs="Consolas"/>
+          <w:color w:val="000000"/>
+          <w:sz w:val="19"/>
+          <w:szCs w:val="19"/>
+          <w:lang w:val="en-GB"/>
+        </w:rPr>
+      </w:pPr>
+      <w:proofErr w:type="spellStart"/>
+      <w:r>
+        <w:rPr>
+          <w:rFonts w:ascii="Consolas" w:hAnsi="Consolas" w:cs="Consolas"/>
+          <w:color w:val="2B91AF"/>
+          <w:sz w:val="19"/>
+          <w:szCs w:val="19"/>
+          <w:lang w:val="en-GB"/>
+        </w:rPr>
+        <w:t>uint</w:t>
+      </w:r>
+      <w:proofErr w:type="spellEnd"/>
+      <w:r>
+        <w:rPr>
+          <w:rFonts w:ascii="Consolas" w:hAnsi="Consolas" w:cs="Consolas"/>
+          <w:color w:val="000000"/>
+          <w:sz w:val="19"/>
+          <w:szCs w:val="19"/>
+          <w:lang w:val="en-GB"/>
+        </w:rPr>
+        <w:t xml:space="preserve"> </w:t>
+      </w:r>
+      <w:proofErr w:type="spellStart"/>
+      <w:proofErr w:type="gramStart"/>
+      <w:r>
+        <w:rPr>
+          <w:rFonts w:ascii="Consolas" w:hAnsi="Consolas" w:cs="Consolas"/>
+          <w:color w:val="2B91AF"/>
+          <w:sz w:val="19"/>
+          <w:szCs w:val="19"/>
+          <w:lang w:val="en-GB"/>
+        </w:rPr>
+        <w:t>ctAudio</w:t>
+      </w:r>
+      <w:proofErr w:type="spellEnd"/>
+      <w:r>
+        <w:rPr>
+          <w:rFonts w:ascii="Consolas" w:hAnsi="Consolas" w:cs="Consolas"/>
+          <w:color w:val="000000"/>
+          <w:sz w:val="19"/>
+          <w:szCs w:val="19"/>
+          <w:lang w:val="en-GB"/>
+        </w:rPr>
+        <w:t>::</w:t>
+      </w:r>
+      <w:proofErr w:type="spellStart"/>
+      <w:proofErr w:type="gramEnd"/>
+      <w:r>
+        <w:rPr>
+          <w:rFonts w:ascii="Consolas" w:hAnsi="Consolas" w:cs="Consolas"/>
+          <w:color w:val="000000"/>
+          <w:sz w:val="19"/>
+          <w:szCs w:val="19"/>
+          <w:lang w:val="en-GB"/>
+        </w:rPr>
+        <w:t>GetChannelToAngle</w:t>
+      </w:r>
+      <w:proofErr w:type="spellEnd"/>
+      <w:r>
+        <w:rPr>
+          <w:rFonts w:ascii="Consolas" w:hAnsi="Consolas" w:cs="Consolas"/>
+          <w:color w:val="000000"/>
+          <w:sz w:val="19"/>
+          <w:szCs w:val="19"/>
+          <w:lang w:val="en-GB"/>
+        </w:rPr>
+        <w:t>(</w:t>
+      </w:r>
+      <w:proofErr w:type="spellStart"/>
+      <w:r>
+        <w:rPr>
+          <w:rFonts w:ascii="Consolas" w:hAnsi="Consolas" w:cs="Consolas"/>
+          <w:color w:val="2B91AF"/>
+          <w:sz w:val="19"/>
+          <w:szCs w:val="19"/>
+          <w:lang w:val="en-GB"/>
+        </w:rPr>
+        <w:t>uint</w:t>
+      </w:r>
+      <w:proofErr w:type="spellEnd"/>
+      <w:r>
+        <w:rPr>
+          <w:rFonts w:ascii="Consolas" w:hAnsi="Consolas" w:cs="Consolas"/>
+          <w:color w:val="000000"/>
+          <w:sz w:val="19"/>
+          <w:szCs w:val="19"/>
+          <w:lang w:val="en-GB"/>
+        </w:rPr>
+        <w:t xml:space="preserve"> </w:t>
+      </w:r>
+      <w:r>
+        <w:rPr>
+          <w:rFonts w:ascii="Consolas" w:hAnsi="Consolas" w:cs="Consolas"/>
+          <w:color w:val="808080"/>
+          <w:sz w:val="19"/>
+          <w:szCs w:val="19"/>
+          <w:lang w:val="en-GB"/>
+        </w:rPr>
+        <w:t>angle</w:t>
+      </w:r>
+      <w:r>
+        <w:rPr>
+          <w:rFonts w:ascii="Consolas" w:hAnsi="Consolas" w:cs="Consolas"/>
+          <w:color w:val="000000"/>
+          <w:sz w:val="19"/>
+          <w:szCs w:val="19"/>
+          <w:lang w:val="en-GB"/>
+        </w:rPr>
+        <w:t xml:space="preserve">) </w:t>
+      </w:r>
+    </w:p>
+    <w:p>
+      <w:pPr>
+        <w:autoSpaceDE w:val="0"/>
+        <w:autoSpaceDN w:val="0"/>
+        <w:adjustRightInd w:val="0"/>
+        <w:spacing w:after="0" w:line="240" w:lineRule="auto"/>
+        <w:rPr>
+          <w:rFonts w:ascii="Consolas" w:hAnsi="Consolas" w:cs="Consolas"/>
+          <w:color w:val="000000"/>
+          <w:sz w:val="19"/>
+          <w:szCs w:val="19"/>
+          <w:lang w:val="en-GB"/>
+        </w:rPr>
+      </w:pPr>
+      <w:r>
+        <w:rPr>
+          <w:rFonts w:ascii="Consolas" w:hAnsi="Consolas" w:cs="Consolas"/>
+          <w:color w:val="000000"/>
+          <w:sz w:val="19"/>
+          <w:szCs w:val="19"/>
+          <w:lang w:val="en-GB"/>
+        </w:rPr>
+        <w:t>{</w:t>
+      </w:r>
+    </w:p>
+    <w:p>
+      <w:pPr>
+        <w:autoSpaceDE w:val="0"/>
+        <w:autoSpaceDN w:val="0"/>
+        <w:adjustRightInd w:val="0"/>
+        <w:spacing w:after="0" w:line="240" w:lineRule="auto"/>
+        <w:rPr>
+          <w:rFonts w:ascii="Consolas" w:hAnsi="Consolas" w:cs="Consolas"/>
+          <w:color w:val="000000"/>
+          <w:sz w:val="19"/>
+          <w:szCs w:val="19"/>
+          <w:lang w:val="en-GB"/>
+        </w:rPr>
+      </w:pPr>
+      <w:r>
+        <w:rPr>
+          <w:rFonts w:ascii="Consolas" w:hAnsi="Consolas" w:cs="Consolas"/>
+          <w:color w:val="000000"/>
+          <w:sz w:val="19"/>
+          <w:szCs w:val="19"/>
+          <w:lang w:val="en-GB"/>
+        </w:rPr>
+        <w:tab/>
+      </w:r>
+      <w:r>
+        <w:rPr>
+          <w:rFonts w:ascii="Consolas" w:hAnsi="Consolas" w:cs="Consolas"/>
+          <w:color w:val="0000FF"/>
+          <w:sz w:val="19"/>
+          <w:szCs w:val="19"/>
+          <w:lang w:val="en-GB"/>
+        </w:rPr>
+        <w:t>if</w:t>
+      </w:r>
+      <w:r>
+        <w:rPr>
+          <w:rFonts w:ascii="Consolas" w:hAnsi="Consolas" w:cs="Consolas"/>
+          <w:color w:val="000000"/>
+          <w:sz w:val="19"/>
+          <w:szCs w:val="19"/>
+          <w:lang w:val="en-GB"/>
+        </w:rPr>
+        <w:t xml:space="preserve"> (</w:t>
+      </w:r>
+      <w:r>
+        <w:rPr>
+          <w:rFonts w:ascii="Consolas" w:hAnsi="Consolas" w:cs="Consolas"/>
+          <w:color w:val="808080"/>
+          <w:sz w:val="19"/>
+          <w:szCs w:val="19"/>
+          <w:lang w:val="en-GB"/>
+        </w:rPr>
+        <w:t>angle</w:t>
+      </w:r>
+      <w:r>
+        <w:rPr>
+          <w:rFonts w:ascii="Consolas" w:hAnsi="Consolas" w:cs="Consolas"/>
+          <w:color w:val="000000"/>
+          <w:sz w:val="19"/>
+          <w:szCs w:val="19"/>
+          <w:lang w:val="en-GB"/>
+        </w:rPr>
+        <w:t xml:space="preserve"> &gt;= 345 || </w:t>
+      </w:r>
+      <w:r>
+        <w:rPr>
+          <w:rFonts w:ascii="Consolas" w:hAnsi="Consolas" w:cs="Consolas"/>
+          <w:color w:val="808080"/>
+          <w:sz w:val="19"/>
+          <w:szCs w:val="19"/>
+          <w:lang w:val="en-GB"/>
+        </w:rPr>
+        <w:t>angle</w:t>
+      </w:r>
+      <w:r>
+        <w:rPr>
+          <w:rFonts w:ascii="Consolas" w:hAnsi="Consolas" w:cs="Consolas"/>
+          <w:color w:val="000000"/>
+          <w:sz w:val="19"/>
+          <w:szCs w:val="19"/>
+          <w:lang w:val="en-GB"/>
+        </w:rPr>
+        <w:t xml:space="preserve"> &lt;= 15)</w:t>
+      </w:r>
+    </w:p>
+    <w:p>
+      <w:pPr>
+        <w:autoSpaceDE w:val="0"/>
+        <w:autoSpaceDN w:val="0"/>
+        <w:adjustRightInd w:val="0"/>
+        <w:spacing w:after="0" w:line="240" w:lineRule="auto"/>
+        <w:rPr>
+          <w:rFonts w:ascii="Consolas" w:hAnsi="Consolas" w:cs="Consolas"/>
+          <w:color w:val="000000"/>
+          <w:sz w:val="19"/>
+          <w:szCs w:val="19"/>
+          <w:lang w:val="en-GB"/>
+        </w:rPr>
+      </w:pPr>
+      <w:r>
+        <w:rPr>
+          <w:rFonts w:ascii="Consolas" w:hAnsi="Consolas" w:cs="Consolas"/>
+          <w:color w:val="000000"/>
+          <w:sz w:val="19"/>
+          <w:szCs w:val="19"/>
+          <w:lang w:val="en-GB"/>
+        </w:rPr>
+        <w:tab/>
+      </w:r>
+      <w:r>
+        <w:rPr>
+          <w:rFonts w:ascii="Consolas" w:hAnsi="Consolas" w:cs="Consolas"/>
+          <w:color w:val="000000"/>
+          <w:sz w:val="19"/>
+          <w:szCs w:val="19"/>
+          <w:lang w:val="en-GB"/>
+        </w:rPr>
+        <w:tab/>
+      </w:r>
+      <w:r>
+        <w:rPr>
+          <w:rFonts w:ascii="Consolas" w:hAnsi="Consolas" w:cs="Consolas"/>
+          <w:color w:val="0000FF"/>
+          <w:sz w:val="19"/>
+          <w:szCs w:val="19"/>
+          <w:lang w:val="en-GB"/>
+        </w:rPr>
+        <w:t>return</w:t>
+      </w:r>
+      <w:r>
+        <w:rPr>
+          <w:rFonts w:ascii="Consolas" w:hAnsi="Consolas" w:cs="Consolas"/>
+          <w:color w:val="000000"/>
+          <w:sz w:val="19"/>
+          <w:szCs w:val="19"/>
+          <w:lang w:val="en-GB"/>
+        </w:rPr>
+        <w:t xml:space="preserve"> 0;</w:t>
+      </w:r>
+    </w:p>
+    <w:p>
+      <w:pPr>
+        <w:autoSpaceDE w:val="0"/>
+        <w:autoSpaceDN w:val="0"/>
+        <w:adjustRightInd w:val="0"/>
+        <w:spacing w:after="0" w:line="240" w:lineRule="auto"/>
+        <w:rPr>
+          <w:rFonts w:ascii="Consolas" w:hAnsi="Consolas" w:cs="Consolas"/>
+          <w:color w:val="000000"/>
+          <w:sz w:val="19"/>
+          <w:szCs w:val="19"/>
+          <w:lang w:val="en-GB"/>
+        </w:rPr>
+      </w:pPr>
+      <w:r>
+        <w:rPr>
+          <w:rFonts w:ascii="Consolas" w:hAnsi="Consolas" w:cs="Consolas"/>
+          <w:color w:val="000000"/>
+          <w:sz w:val="19"/>
+          <w:szCs w:val="19"/>
+          <w:lang w:val="en-GB"/>
+        </w:rPr>
+        <w:tab/>
+      </w:r>
+      <w:r>
+        <w:rPr>
+          <w:rFonts w:ascii="Consolas" w:hAnsi="Consolas" w:cs="Consolas"/>
+          <w:color w:val="0000FF"/>
+          <w:sz w:val="19"/>
+          <w:szCs w:val="19"/>
+          <w:lang w:val="en-GB"/>
+        </w:rPr>
+        <w:t>else</w:t>
+      </w:r>
+    </w:p>
+    <w:p>
+      <w:pPr>
+        <w:autoSpaceDE w:val="0"/>
+        <w:autoSpaceDN w:val="0"/>
+        <w:adjustRightInd w:val="0"/>
+        <w:spacing w:after="0" w:line="240" w:lineRule="auto"/>
+        <w:rPr>
+          <w:rFonts w:ascii="Consolas" w:hAnsi="Consolas" w:cs="Consolas"/>
+          <w:color w:val="000000"/>
+          <w:sz w:val="19"/>
+          <w:szCs w:val="19"/>
+          <w:lang w:val="en-GB"/>
+        </w:rPr>
+      </w:pPr>
+      <w:r>
+        <w:rPr>
+          <w:rFonts w:ascii="Consolas" w:hAnsi="Consolas" w:cs="Consolas"/>
+          <w:color w:val="000000"/>
+          <w:sz w:val="19"/>
+          <w:szCs w:val="19"/>
+          <w:lang w:val="en-GB"/>
+        </w:rPr>
+        <w:tab/>
+      </w:r>
+      <w:r>
+        <w:rPr>
+          <w:rFonts w:ascii="Consolas" w:hAnsi="Consolas" w:cs="Consolas"/>
+          <w:color w:val="000000"/>
+          <w:sz w:val="19"/>
+          <w:szCs w:val="19"/>
+          <w:lang w:val="en-GB"/>
+        </w:rPr>
+        <w:tab/>
+      </w:r>
+      <w:r>
+        <w:rPr>
+          <w:rFonts w:ascii="Consolas" w:hAnsi="Consolas" w:cs="Consolas"/>
+          <w:color w:val="0000FF"/>
+          <w:sz w:val="19"/>
+          <w:szCs w:val="19"/>
+          <w:lang w:val="en-GB"/>
+        </w:rPr>
+        <w:t>if</w:t>
+      </w:r>
+      <w:r>
+        <w:rPr>
+          <w:rFonts w:ascii="Consolas" w:hAnsi="Consolas" w:cs="Consolas"/>
+          <w:color w:val="000000"/>
+          <w:sz w:val="19"/>
+          <w:szCs w:val="19"/>
+          <w:lang w:val="en-GB"/>
+        </w:rPr>
+        <w:t xml:space="preserve"> (</w:t>
+      </w:r>
+      <w:r>
+        <w:rPr>
+          <w:rFonts w:ascii="Consolas" w:hAnsi="Consolas" w:cs="Consolas"/>
+          <w:color w:val="808080"/>
+          <w:sz w:val="19"/>
+          <w:szCs w:val="19"/>
+          <w:lang w:val="en-GB"/>
+        </w:rPr>
+        <w:t>angle</w:t>
+      </w:r>
+      <w:r>
+        <w:rPr>
+          <w:rFonts w:ascii="Consolas" w:hAnsi="Consolas" w:cs="Consolas"/>
+          <w:color w:val="000000"/>
+          <w:sz w:val="19"/>
+          <w:szCs w:val="19"/>
+          <w:lang w:val="en-GB"/>
+        </w:rPr>
+        <w:t xml:space="preserve"> &gt;= 15 &amp;&amp; </w:t>
+      </w:r>
+      <w:r>
+        <w:rPr>
+          <w:rFonts w:ascii="Consolas" w:hAnsi="Consolas" w:cs="Consolas"/>
+          <w:color w:val="808080"/>
+          <w:sz w:val="19"/>
+          <w:szCs w:val="19"/>
+          <w:lang w:val="en-GB"/>
+        </w:rPr>
+        <w:t>angle</w:t>
+      </w:r>
+      <w:r>
+        <w:rPr>
+          <w:rFonts w:ascii="Consolas" w:hAnsi="Consolas" w:cs="Consolas"/>
+          <w:color w:val="000000"/>
+          <w:sz w:val="19"/>
+          <w:szCs w:val="19"/>
+          <w:lang w:val="en-GB"/>
+        </w:rPr>
+        <w:t xml:space="preserve"> &lt;= 45)</w:t>
+      </w:r>
+    </w:p>
+    <w:p>
+      <w:pPr>
+        <w:autoSpaceDE w:val="0"/>
+        <w:autoSpaceDN w:val="0"/>
+        <w:adjustRightInd w:val="0"/>
+        <w:spacing w:after="0" w:line="240" w:lineRule="auto"/>
+        <w:rPr>
+          <w:rFonts w:ascii="Consolas" w:hAnsi="Consolas" w:cs="Consolas"/>
+          <w:color w:val="000000"/>
+          <w:sz w:val="19"/>
+          <w:szCs w:val="19"/>
+          <w:lang w:val="en-GB"/>
+        </w:rPr>
+      </w:pPr>
+      <w:r>
+        <w:rPr>
+          <w:rFonts w:ascii="Consolas" w:hAnsi="Consolas" w:cs="Consolas"/>
+          <w:color w:val="000000"/>
+          <w:sz w:val="19"/>
+          <w:szCs w:val="19"/>
+          <w:lang w:val="en-GB"/>
+        </w:rPr>
+        <w:tab/>
+      </w:r>
+      <w:r>
+        <w:rPr>
+          <w:rFonts w:ascii="Consolas" w:hAnsi="Consolas" w:cs="Consolas"/>
+          <w:color w:val="000000"/>
+          <w:sz w:val="19"/>
+          <w:szCs w:val="19"/>
+          <w:lang w:val="en-GB"/>
+        </w:rPr>
+        <w:tab/>
+      </w:r>
+      <w:r>
+        <w:rPr>
+          <w:rFonts w:ascii="Consolas" w:hAnsi="Consolas" w:cs="Consolas"/>
+          <w:color w:val="000000"/>
+          <w:sz w:val="19"/>
+          <w:szCs w:val="19"/>
+          <w:lang w:val="en-GB"/>
+        </w:rPr>
+        <w:tab/>
+      </w:r>
+      <w:r>
+        <w:rPr>
+          <w:rFonts w:ascii="Consolas" w:hAnsi="Consolas" w:cs="Consolas"/>
+          <w:color w:val="0000FF"/>
+          <w:sz w:val="19"/>
+          <w:szCs w:val="19"/>
+          <w:lang w:val="en-GB"/>
+        </w:rPr>
+        <w:t>return</w:t>
+      </w:r>
+      <w:r>
+        <w:rPr>
+          <w:rFonts w:ascii="Consolas" w:hAnsi="Consolas" w:cs="Consolas"/>
+          <w:color w:val="000000"/>
+          <w:sz w:val="19"/>
+          <w:szCs w:val="19"/>
+          <w:lang w:val="en-GB"/>
+        </w:rPr>
+        <w:t xml:space="preserve"> 2;</w:t>
+      </w:r>
+    </w:p>
+    <w:p>
+      <w:pPr>
+        <w:autoSpaceDE w:val="0"/>
+        <w:autoSpaceDN w:val="0"/>
+        <w:adjustRightInd w:val="0"/>
+        <w:spacing w:after="0" w:line="240" w:lineRule="auto"/>
+        <w:rPr>
+          <w:rFonts w:ascii="Consolas" w:hAnsi="Consolas" w:cs="Consolas"/>
+          <w:color w:val="000000"/>
+          <w:sz w:val="19"/>
+          <w:szCs w:val="19"/>
+          <w:lang w:val="en-GB"/>
+        </w:rPr>
+      </w:pPr>
+      <w:r>
+        <w:rPr>
+          <w:rFonts w:ascii="Consolas" w:hAnsi="Consolas" w:cs="Consolas"/>
+          <w:color w:val="000000"/>
+          <w:sz w:val="19"/>
+          <w:szCs w:val="19"/>
+          <w:lang w:val="en-GB"/>
+        </w:rPr>
+        <w:tab/>
+      </w:r>
+      <w:r>
+        <w:rPr>
+          <w:rFonts w:ascii="Consolas" w:hAnsi="Consolas" w:cs="Consolas"/>
+          <w:color w:val="000000"/>
+          <w:sz w:val="19"/>
+          <w:szCs w:val="19"/>
+          <w:lang w:val="en-GB"/>
+        </w:rPr>
+        <w:tab/>
+      </w:r>
+      <w:r>
+        <w:rPr>
+          <w:rFonts w:ascii="Consolas" w:hAnsi="Consolas" w:cs="Consolas"/>
+          <w:color w:val="0000FF"/>
+          <w:sz w:val="19"/>
+          <w:szCs w:val="19"/>
+          <w:lang w:val="en-GB"/>
+        </w:rPr>
+        <w:t>else</w:t>
+      </w:r>
+      <w:r>
+        <w:rPr>
+          <w:rFonts w:ascii="Consolas" w:hAnsi="Consolas" w:cs="Consolas"/>
+          <w:color w:val="000000"/>
+          <w:sz w:val="19"/>
+          <w:szCs w:val="19"/>
+          <w:lang w:val="en-GB"/>
+        </w:rPr>
+        <w:t xml:space="preserve"> </w:t>
+      </w:r>
+      <w:r>
+        <w:rPr>
+          <w:rFonts w:ascii="Consolas" w:hAnsi="Consolas" w:cs="Consolas"/>
+          <w:color w:val="0000FF"/>
+          <w:sz w:val="19"/>
+          <w:szCs w:val="19"/>
+          <w:lang w:val="en-GB"/>
+        </w:rPr>
+        <w:t>if</w:t>
+      </w:r>
+      <w:r>
+        <w:rPr>
+          <w:rFonts w:ascii="Consolas" w:hAnsi="Consolas" w:cs="Consolas"/>
+          <w:color w:val="000000"/>
+          <w:sz w:val="19"/>
+          <w:szCs w:val="19"/>
+          <w:lang w:val="en-GB"/>
+        </w:rPr>
+        <w:t xml:space="preserve"> (</w:t>
+      </w:r>
+      <w:r>
+        <w:rPr>
+          <w:rFonts w:ascii="Consolas" w:hAnsi="Consolas" w:cs="Consolas"/>
+          <w:color w:val="808080"/>
+          <w:sz w:val="19"/>
+          <w:szCs w:val="19"/>
+          <w:lang w:val="en-GB"/>
+        </w:rPr>
+        <w:t>angle</w:t>
+      </w:r>
+      <w:r>
+        <w:rPr>
+          <w:rFonts w:ascii="Consolas" w:hAnsi="Consolas" w:cs="Consolas"/>
+          <w:color w:val="000000"/>
+          <w:sz w:val="19"/>
+          <w:szCs w:val="19"/>
+          <w:lang w:val="en-GB"/>
+        </w:rPr>
+        <w:t xml:space="preserve"> &gt;= 45 &amp;&amp; </w:t>
+      </w:r>
+      <w:r>
+        <w:rPr>
+          <w:rFonts w:ascii="Consolas" w:hAnsi="Consolas" w:cs="Consolas"/>
+          <w:color w:val="808080"/>
+          <w:sz w:val="19"/>
+          <w:szCs w:val="19"/>
+          <w:lang w:val="en-GB"/>
+        </w:rPr>
+        <w:t>angle</w:t>
+      </w:r>
+      <w:r>
+        <w:rPr>
+          <w:rFonts w:ascii="Consolas" w:hAnsi="Consolas" w:cs="Consolas"/>
+          <w:color w:val="000000"/>
+          <w:sz w:val="19"/>
+          <w:szCs w:val="19"/>
+          <w:lang w:val="en-GB"/>
+        </w:rPr>
+        <w:t xml:space="preserve"> &lt;= 45)</w:t>
+      </w:r>
+    </w:p>
+    <w:p>
+      <w:pPr>
+        <w:autoSpaceDE w:val="0"/>
+        <w:autoSpaceDN w:val="0"/>
+        <w:adjustRightInd w:val="0"/>
+        <w:spacing w:after="0" w:line="240" w:lineRule="auto"/>
+        <w:rPr>
+          <w:rFonts w:ascii="Consolas" w:hAnsi="Consolas" w:cs="Consolas"/>
+          <w:color w:val="000000"/>
+          <w:sz w:val="19"/>
+          <w:szCs w:val="19"/>
+          <w:lang w:val="en-GB"/>
+        </w:rPr>
+      </w:pPr>
+      <w:r>
+        <w:rPr>
+          <w:rFonts w:ascii="Consolas" w:hAnsi="Consolas" w:cs="Consolas"/>
+          <w:color w:val="000000"/>
+          <w:sz w:val="19"/>
+          <w:szCs w:val="19"/>
+          <w:lang w:val="en-GB"/>
+        </w:rPr>
+        <w:tab/>
+      </w:r>
+      <w:r>
+        <w:rPr>
+          <w:rFonts w:ascii="Consolas" w:hAnsi="Consolas" w:cs="Consolas"/>
+          <w:color w:val="000000"/>
+          <w:sz w:val="19"/>
+          <w:szCs w:val="19"/>
+          <w:lang w:val="en-GB"/>
+        </w:rPr>
+        <w:tab/>
+      </w:r>
+      <w:r>
+        <w:rPr>
+          <w:rFonts w:ascii="Consolas" w:hAnsi="Consolas" w:cs="Consolas"/>
+          <w:color w:val="000000"/>
+          <w:sz w:val="19"/>
+          <w:szCs w:val="19"/>
+          <w:lang w:val="en-GB"/>
+        </w:rPr>
+        <w:tab/>
+      </w:r>
+      <w:r>
+        <w:rPr>
+          <w:rFonts w:ascii="Consolas" w:hAnsi="Consolas" w:cs="Consolas"/>
+          <w:color w:val="0000FF"/>
+          <w:sz w:val="19"/>
+          <w:szCs w:val="19"/>
+          <w:lang w:val="en-GB"/>
+        </w:rPr>
+        <w:t>return</w:t>
+      </w:r>
+      <w:r>
+        <w:rPr>
+          <w:rFonts w:ascii="Consolas" w:hAnsi="Consolas" w:cs="Consolas"/>
+          <w:color w:val="000000"/>
+          <w:sz w:val="19"/>
+          <w:szCs w:val="19"/>
+          <w:lang w:val="en-GB"/>
+        </w:rPr>
+        <w:t xml:space="preserve"> 4;</w:t>
+      </w:r>
+    </w:p>
+    <w:p>
+      <w:pPr>
+        <w:autoSpaceDE w:val="0"/>
+        <w:autoSpaceDN w:val="0"/>
+        <w:adjustRightInd w:val="0"/>
+        <w:spacing w:after="0" w:line="240" w:lineRule="auto"/>
+        <w:rPr>
+          <w:rFonts w:ascii="Consolas" w:hAnsi="Consolas" w:cs="Consolas"/>
+          <w:color w:val="000000"/>
+          <w:sz w:val="19"/>
+          <w:szCs w:val="19"/>
+          <w:lang w:val="en-GB"/>
+        </w:rPr>
+      </w:pPr>
+      <w:r>
+        <w:rPr>
+          <w:rFonts w:ascii="Consolas" w:hAnsi="Consolas" w:cs="Consolas"/>
+          <w:color w:val="000000"/>
+          <w:sz w:val="19"/>
+          <w:szCs w:val="19"/>
+          <w:lang w:val="en-GB"/>
+        </w:rPr>
+        <w:tab/>
+      </w:r>
+      <w:r>
+        <w:rPr>
+          <w:rFonts w:ascii="Consolas" w:hAnsi="Consolas" w:cs="Consolas"/>
+          <w:color w:val="000000"/>
+          <w:sz w:val="19"/>
+          <w:szCs w:val="19"/>
+          <w:lang w:val="en-GB"/>
+        </w:rPr>
+        <w:tab/>
+      </w:r>
+      <w:r>
+        <w:rPr>
+          <w:rFonts w:ascii="Consolas" w:hAnsi="Consolas" w:cs="Consolas"/>
+          <w:color w:val="0000FF"/>
+          <w:sz w:val="19"/>
+          <w:szCs w:val="19"/>
+          <w:lang w:val="en-GB"/>
+        </w:rPr>
+        <w:t>else</w:t>
+      </w:r>
+      <w:r>
+        <w:rPr>
+          <w:rFonts w:ascii="Consolas" w:hAnsi="Consolas" w:cs="Consolas"/>
+          <w:color w:val="000000"/>
+          <w:sz w:val="19"/>
+          <w:szCs w:val="19"/>
+          <w:lang w:val="en-GB"/>
+        </w:rPr>
+        <w:t xml:space="preserve"> </w:t>
+      </w:r>
+      <w:r>
+        <w:rPr>
+          <w:rFonts w:ascii="Consolas" w:hAnsi="Consolas" w:cs="Consolas"/>
+          <w:color w:val="0000FF"/>
+          <w:sz w:val="19"/>
+          <w:szCs w:val="19"/>
+          <w:lang w:val="en-GB"/>
+        </w:rPr>
+        <w:t>if</w:t>
+      </w:r>
+      <w:r>
+        <w:rPr>
+          <w:rFonts w:ascii="Consolas" w:hAnsi="Consolas" w:cs="Consolas"/>
+          <w:color w:val="000000"/>
+          <w:sz w:val="19"/>
+          <w:szCs w:val="19"/>
+          <w:lang w:val="en-GB"/>
+        </w:rPr>
+        <w:t xml:space="preserve"> (</w:t>
+      </w:r>
+      <w:r>
+        <w:rPr>
+          <w:rFonts w:ascii="Consolas" w:hAnsi="Consolas" w:cs="Consolas"/>
+          <w:color w:val="808080"/>
+          <w:sz w:val="19"/>
+          <w:szCs w:val="19"/>
+          <w:lang w:val="en-GB"/>
+        </w:rPr>
+        <w:t>angle</w:t>
+      </w:r>
+      <w:r>
+        <w:rPr>
+          <w:rFonts w:ascii="Consolas" w:hAnsi="Consolas" w:cs="Consolas"/>
+          <w:color w:val="000000"/>
+          <w:sz w:val="19"/>
+          <w:szCs w:val="19"/>
+          <w:lang w:val="en-GB"/>
+        </w:rPr>
+        <w:t xml:space="preserve"> &gt;= 75 &amp;&amp; </w:t>
+      </w:r>
+      <w:r>
+        <w:rPr>
+          <w:rFonts w:ascii="Consolas" w:hAnsi="Consolas" w:cs="Consolas"/>
+          <w:color w:val="808080"/>
+          <w:sz w:val="19"/>
+          <w:szCs w:val="19"/>
+          <w:lang w:val="en-GB"/>
+        </w:rPr>
+        <w:t>angle</w:t>
+      </w:r>
+      <w:r>
+        <w:rPr>
+          <w:rFonts w:ascii="Consolas" w:hAnsi="Consolas" w:cs="Consolas"/>
+          <w:color w:val="000000"/>
+          <w:sz w:val="19"/>
+          <w:szCs w:val="19"/>
+          <w:lang w:val="en-GB"/>
+        </w:rPr>
+        <w:t xml:space="preserve"> &lt;= 105)</w:t>
+      </w:r>
+    </w:p>
+    <w:p>
+      <w:pPr>
+        <w:autoSpaceDE w:val="0"/>
+        <w:autoSpaceDN w:val="0"/>
+        <w:adjustRightInd w:val="0"/>
+        <w:spacing w:after="0" w:line="240" w:lineRule="auto"/>
+        <w:rPr>
+          <w:rFonts w:ascii="Consolas" w:hAnsi="Consolas" w:cs="Consolas"/>
+          <w:color w:val="000000"/>
+          <w:sz w:val="19"/>
+          <w:szCs w:val="19"/>
+          <w:lang w:val="en-GB"/>
+        </w:rPr>
+      </w:pPr>
+      <w:r>
+        <w:rPr>
+          <w:rFonts w:ascii="Consolas" w:hAnsi="Consolas" w:cs="Consolas"/>
+          <w:color w:val="000000"/>
+          <w:sz w:val="19"/>
+          <w:szCs w:val="19"/>
+          <w:lang w:val="en-GB"/>
+        </w:rPr>
+        <w:tab/>
+      </w:r>
+      <w:r>
+        <w:rPr>
+          <w:rFonts w:ascii="Consolas" w:hAnsi="Consolas" w:cs="Consolas"/>
+          <w:color w:val="000000"/>
+          <w:sz w:val="19"/>
+          <w:szCs w:val="19"/>
+          <w:lang w:val="en-GB"/>
+        </w:rPr>
+        <w:tab/>
+      </w:r>
+      <w:r>
+        <w:rPr>
+          <w:rFonts w:ascii="Consolas" w:hAnsi="Consolas" w:cs="Consolas"/>
+          <w:color w:val="000000"/>
+          <w:sz w:val="19"/>
+          <w:szCs w:val="19"/>
+          <w:lang w:val="en-GB"/>
+        </w:rPr>
+        <w:tab/>
+      </w:r>
+      <w:r>
+        <w:rPr>
+          <w:rFonts w:ascii="Consolas" w:hAnsi="Consolas" w:cs="Consolas"/>
+          <w:color w:val="0000FF"/>
+          <w:sz w:val="19"/>
+          <w:szCs w:val="19"/>
+          <w:lang w:val="en-GB"/>
+        </w:rPr>
+        <w:t>return</w:t>
+      </w:r>
+      <w:r>
+        <w:rPr>
+          <w:rFonts w:ascii="Consolas" w:hAnsi="Consolas" w:cs="Consolas"/>
+          <w:color w:val="000000"/>
+          <w:sz w:val="19"/>
+          <w:szCs w:val="19"/>
+          <w:lang w:val="en-GB"/>
+        </w:rPr>
+        <w:t xml:space="preserve"> 6;</w:t>
+      </w:r>
+    </w:p>
+    <w:p>
+      <w:pPr>
+        <w:autoSpaceDE w:val="0"/>
+        <w:autoSpaceDN w:val="0"/>
+        <w:adjustRightInd w:val="0"/>
+        <w:spacing w:after="0" w:line="240" w:lineRule="auto"/>
+        <w:rPr>
+          <w:rFonts w:ascii="Consolas" w:hAnsi="Consolas" w:cs="Consolas"/>
+          <w:color w:val="000000"/>
+          <w:sz w:val="19"/>
+          <w:szCs w:val="19"/>
+          <w:lang w:val="en-GB"/>
+        </w:rPr>
+      </w:pPr>
+      <w:r>
+        <w:rPr>
+          <w:rFonts w:ascii="Consolas" w:hAnsi="Consolas" w:cs="Consolas"/>
+          <w:color w:val="000000"/>
+          <w:sz w:val="19"/>
+          <w:szCs w:val="19"/>
+          <w:lang w:val="en-GB"/>
+        </w:rPr>
+        <w:tab/>
+      </w:r>
+      <w:r>
+        <w:rPr>
+          <w:rFonts w:ascii="Consolas" w:hAnsi="Consolas" w:cs="Consolas"/>
+          <w:color w:val="000000"/>
+          <w:sz w:val="19"/>
+          <w:szCs w:val="19"/>
+          <w:lang w:val="en-GB"/>
+        </w:rPr>
+        <w:tab/>
+      </w:r>
+      <w:r>
+        <w:rPr>
+          <w:rFonts w:ascii="Consolas" w:hAnsi="Consolas" w:cs="Consolas"/>
+          <w:color w:val="0000FF"/>
+          <w:sz w:val="19"/>
+          <w:szCs w:val="19"/>
+          <w:lang w:val="en-GB"/>
+        </w:rPr>
+        <w:t>else</w:t>
+      </w:r>
+      <w:r>
+        <w:rPr>
+          <w:rFonts w:ascii="Consolas" w:hAnsi="Consolas" w:cs="Consolas"/>
+          <w:color w:val="000000"/>
+          <w:sz w:val="19"/>
+          <w:szCs w:val="19"/>
+          <w:lang w:val="en-GB"/>
+        </w:rPr>
+        <w:t xml:space="preserve"> </w:t>
+      </w:r>
+      <w:r>
+        <w:rPr>
+          <w:rFonts w:ascii="Consolas" w:hAnsi="Consolas" w:cs="Consolas"/>
+          <w:color w:val="0000FF"/>
+          <w:sz w:val="19"/>
+          <w:szCs w:val="19"/>
+          <w:lang w:val="en-GB"/>
+        </w:rPr>
+        <w:t>if</w:t>
+      </w:r>
+      <w:r>
+        <w:rPr>
+          <w:rFonts w:ascii="Consolas" w:hAnsi="Consolas" w:cs="Consolas"/>
+          <w:color w:val="000000"/>
+          <w:sz w:val="19"/>
+          <w:szCs w:val="19"/>
+          <w:lang w:val="en-GB"/>
+        </w:rPr>
+        <w:t xml:space="preserve"> (</w:t>
+      </w:r>
+      <w:r>
+        <w:rPr>
+          <w:rFonts w:ascii="Consolas" w:hAnsi="Consolas" w:cs="Consolas"/>
+          <w:color w:val="808080"/>
+          <w:sz w:val="19"/>
+          <w:szCs w:val="19"/>
+          <w:lang w:val="en-GB"/>
+        </w:rPr>
+        <w:t>angle</w:t>
+      </w:r>
+      <w:r>
+        <w:rPr>
+          <w:rFonts w:ascii="Consolas" w:hAnsi="Consolas" w:cs="Consolas"/>
+          <w:color w:val="000000"/>
+          <w:sz w:val="19"/>
+          <w:szCs w:val="19"/>
+          <w:lang w:val="en-GB"/>
+        </w:rPr>
+        <w:t xml:space="preserve"> &gt;= 105 &amp;&amp; </w:t>
+      </w:r>
+      <w:r>
+        <w:rPr>
+          <w:rFonts w:ascii="Consolas" w:hAnsi="Consolas" w:cs="Consolas"/>
+          <w:color w:val="808080"/>
+          <w:sz w:val="19"/>
+          <w:szCs w:val="19"/>
+          <w:lang w:val="en-GB"/>
+        </w:rPr>
+        <w:t>angle</w:t>
+      </w:r>
+      <w:r>
+        <w:rPr>
+          <w:rFonts w:ascii="Consolas" w:hAnsi="Consolas" w:cs="Consolas"/>
+          <w:color w:val="000000"/>
+          <w:sz w:val="19"/>
+          <w:szCs w:val="19"/>
+          <w:lang w:val="en-GB"/>
+        </w:rPr>
+        <w:t xml:space="preserve"> &lt;= 135)</w:t>
+      </w:r>
+    </w:p>
+    <w:p>
+      <w:pPr>
+        <w:autoSpaceDE w:val="0"/>
+        <w:autoSpaceDN w:val="0"/>
+        <w:adjustRightInd w:val="0"/>
+        <w:spacing w:after="0" w:line="240" w:lineRule="auto"/>
+        <w:rPr>
+          <w:rFonts w:ascii="Consolas" w:hAnsi="Consolas" w:cs="Consolas"/>
+          <w:color w:val="000000"/>
+          <w:sz w:val="19"/>
+          <w:szCs w:val="19"/>
+          <w:lang w:val="en-GB"/>
+        </w:rPr>
+      </w:pPr>
+      <w:r>
+        <w:rPr>
+          <w:rFonts w:ascii="Consolas" w:hAnsi="Consolas" w:cs="Consolas"/>
+          <w:color w:val="000000"/>
+          <w:sz w:val="19"/>
+          <w:szCs w:val="19"/>
+          <w:lang w:val="en-GB"/>
+        </w:rPr>
+        <w:tab/>
+      </w:r>
+      <w:r>
+        <w:rPr>
+          <w:rFonts w:ascii="Consolas" w:hAnsi="Consolas" w:cs="Consolas"/>
+          <w:color w:val="000000"/>
+          <w:sz w:val="19"/>
+          <w:szCs w:val="19"/>
+          <w:lang w:val="en-GB"/>
+        </w:rPr>
+        <w:tab/>
+      </w:r>
+      <w:r>
+        <w:rPr>
+          <w:rFonts w:ascii="Consolas" w:hAnsi="Consolas" w:cs="Consolas"/>
+          <w:color w:val="000000"/>
+          <w:sz w:val="19"/>
+          <w:szCs w:val="19"/>
+          <w:lang w:val="en-GB"/>
+        </w:rPr>
+        <w:tab/>
+      </w:r>
+      <w:r>
+        <w:rPr>
+          <w:rFonts w:ascii="Consolas" w:hAnsi="Consolas" w:cs="Consolas"/>
+          <w:color w:val="0000FF"/>
+          <w:sz w:val="19"/>
+          <w:szCs w:val="19"/>
+          <w:lang w:val="en-GB"/>
+        </w:rPr>
+        <w:t>return</w:t>
+      </w:r>
+      <w:r>
+        <w:rPr>
+          <w:rFonts w:ascii="Consolas" w:hAnsi="Consolas" w:cs="Consolas"/>
+          <w:color w:val="000000"/>
+          <w:sz w:val="19"/>
+          <w:szCs w:val="19"/>
+          <w:lang w:val="en-GB"/>
+        </w:rPr>
+        <w:t xml:space="preserve"> 8;</w:t>
+      </w:r>
+    </w:p>
+    <w:p>
+      <w:pPr>
+        <w:autoSpaceDE w:val="0"/>
+        <w:autoSpaceDN w:val="0"/>
+        <w:adjustRightInd w:val="0"/>
+        <w:spacing w:after="0" w:line="240" w:lineRule="auto"/>
+        <w:rPr>
+          <w:rFonts w:ascii="Consolas" w:hAnsi="Consolas" w:cs="Consolas"/>
+          <w:color w:val="000000"/>
+          <w:sz w:val="19"/>
+          <w:szCs w:val="19"/>
+          <w:lang w:val="en-GB"/>
+        </w:rPr>
+      </w:pPr>
+      <w:r>
+        <w:rPr>
+          <w:rFonts w:ascii="Consolas" w:hAnsi="Consolas" w:cs="Consolas"/>
+          <w:color w:val="000000"/>
+          <w:sz w:val="19"/>
+          <w:szCs w:val="19"/>
+          <w:lang w:val="en-GB"/>
+        </w:rPr>
+        <w:tab/>
+      </w:r>
+      <w:r>
+        <w:rPr>
+          <w:rFonts w:ascii="Consolas" w:hAnsi="Consolas" w:cs="Consolas"/>
+          <w:color w:val="000000"/>
+          <w:sz w:val="19"/>
+          <w:szCs w:val="19"/>
+          <w:lang w:val="en-GB"/>
+        </w:rPr>
+        <w:tab/>
+      </w:r>
+      <w:r>
+        <w:rPr>
+          <w:rFonts w:ascii="Consolas" w:hAnsi="Consolas" w:cs="Consolas"/>
+          <w:color w:val="0000FF"/>
+          <w:sz w:val="19"/>
+          <w:szCs w:val="19"/>
+          <w:lang w:val="en-GB"/>
+        </w:rPr>
+        <w:t>else</w:t>
+      </w:r>
+      <w:r>
+        <w:rPr>
+          <w:rFonts w:ascii="Consolas" w:hAnsi="Consolas" w:cs="Consolas"/>
+          <w:color w:val="000000"/>
+          <w:sz w:val="19"/>
+          <w:szCs w:val="19"/>
+          <w:lang w:val="en-GB"/>
+        </w:rPr>
+        <w:t xml:space="preserve"> </w:t>
+      </w:r>
+      <w:r>
+        <w:rPr>
+          <w:rFonts w:ascii="Consolas" w:hAnsi="Consolas" w:cs="Consolas"/>
+          <w:color w:val="0000FF"/>
+          <w:sz w:val="19"/>
+          <w:szCs w:val="19"/>
+          <w:lang w:val="en-GB"/>
+        </w:rPr>
+        <w:t>if</w:t>
+      </w:r>
+      <w:r>
+        <w:rPr>
+          <w:rFonts w:ascii="Consolas" w:hAnsi="Consolas" w:cs="Consolas"/>
+          <w:color w:val="000000"/>
+          <w:sz w:val="19"/>
+          <w:szCs w:val="19"/>
+          <w:lang w:val="en-GB"/>
+        </w:rPr>
+        <w:t xml:space="preserve"> (</w:t>
+      </w:r>
+      <w:r>
+        <w:rPr>
+          <w:rFonts w:ascii="Consolas" w:hAnsi="Consolas" w:cs="Consolas"/>
+          <w:color w:val="808080"/>
+          <w:sz w:val="19"/>
+          <w:szCs w:val="19"/>
+          <w:lang w:val="en-GB"/>
+        </w:rPr>
+        <w:t>angle</w:t>
+      </w:r>
+      <w:r>
+        <w:rPr>
+          <w:rFonts w:ascii="Consolas" w:hAnsi="Consolas" w:cs="Consolas"/>
+          <w:color w:val="000000"/>
+          <w:sz w:val="19"/>
+          <w:szCs w:val="19"/>
+          <w:lang w:val="en-GB"/>
+        </w:rPr>
+        <w:t xml:space="preserve"> &gt;= 135 &amp;&amp; </w:t>
+      </w:r>
+      <w:r>
+        <w:rPr>
+          <w:rFonts w:ascii="Consolas" w:hAnsi="Consolas" w:cs="Consolas"/>
+          <w:color w:val="808080"/>
+          <w:sz w:val="19"/>
+          <w:szCs w:val="19"/>
+          <w:lang w:val="en-GB"/>
+        </w:rPr>
+        <w:t>angle</w:t>
+      </w:r>
+      <w:r>
+        <w:rPr>
+          <w:rFonts w:ascii="Consolas" w:hAnsi="Consolas" w:cs="Consolas"/>
+          <w:color w:val="000000"/>
+          <w:sz w:val="19"/>
+          <w:szCs w:val="19"/>
+          <w:lang w:val="en-GB"/>
+        </w:rPr>
+        <w:t xml:space="preserve"> &lt;= 165)</w:t>
+      </w:r>
+    </w:p>
+    <w:p>
+      <w:pPr>
+        <w:autoSpaceDE w:val="0"/>
+        <w:autoSpaceDN w:val="0"/>
+        <w:adjustRightInd w:val="0"/>
+        <w:spacing w:after="0" w:line="240" w:lineRule="auto"/>
+        <w:rPr>
+          <w:rFonts w:ascii="Consolas" w:hAnsi="Consolas" w:cs="Consolas"/>
+          <w:color w:val="000000"/>
+          <w:sz w:val="19"/>
+          <w:szCs w:val="19"/>
+          <w:lang w:val="en-GB"/>
+        </w:rPr>
+      </w:pPr>
+      <w:r>
+        <w:rPr>
+          <w:rFonts w:ascii="Consolas" w:hAnsi="Consolas" w:cs="Consolas"/>
+          <w:color w:val="000000"/>
+          <w:sz w:val="19"/>
+          <w:szCs w:val="19"/>
+          <w:lang w:val="en-GB"/>
+        </w:rPr>
+        <w:tab/>
+      </w:r>
+      <w:r>
+        <w:rPr>
+          <w:rFonts w:ascii="Consolas" w:hAnsi="Consolas" w:cs="Consolas"/>
+          <w:color w:val="000000"/>
+          <w:sz w:val="19"/>
+          <w:szCs w:val="19"/>
+          <w:lang w:val="en-GB"/>
+        </w:rPr>
+        <w:tab/>
+      </w:r>
+      <w:r>
+        <w:rPr>
+          <w:rFonts w:ascii="Consolas" w:hAnsi="Consolas" w:cs="Consolas"/>
+          <w:color w:val="000000"/>
+          <w:sz w:val="19"/>
+          <w:szCs w:val="19"/>
+          <w:lang w:val="en-GB"/>
+        </w:rPr>
+        <w:tab/>
+      </w:r>
+      <w:r>
+        <w:rPr>
+          <w:rFonts w:ascii="Consolas" w:hAnsi="Consolas" w:cs="Consolas"/>
+          <w:color w:val="0000FF"/>
+          <w:sz w:val="19"/>
+          <w:szCs w:val="19"/>
+          <w:lang w:val="en-GB"/>
+        </w:rPr>
+        <w:t>return</w:t>
+      </w:r>
+      <w:r>
+        <w:rPr>
+          <w:rFonts w:ascii="Consolas" w:hAnsi="Consolas" w:cs="Consolas"/>
+          <w:color w:val="000000"/>
+          <w:sz w:val="19"/>
+          <w:szCs w:val="19"/>
+          <w:lang w:val="en-GB"/>
+        </w:rPr>
+        <w:t xml:space="preserve"> 10;</w:t>
+      </w:r>
+    </w:p>
+    <w:p>
+      <w:pPr>
+        <w:autoSpaceDE w:val="0"/>
+        <w:autoSpaceDN w:val="0"/>
+        <w:adjustRightInd w:val="0"/>
+        <w:spacing w:after="0" w:line="240" w:lineRule="auto"/>
+        <w:rPr>
+          <w:rFonts w:ascii="Consolas" w:hAnsi="Consolas" w:cs="Consolas"/>
+          <w:color w:val="000000"/>
+          <w:sz w:val="19"/>
+          <w:szCs w:val="19"/>
+          <w:lang w:val="en-GB"/>
+        </w:rPr>
+      </w:pPr>
+      <w:r>
+        <w:rPr>
+          <w:rFonts w:ascii="Consolas" w:hAnsi="Consolas" w:cs="Consolas"/>
+          <w:color w:val="000000"/>
+          <w:sz w:val="19"/>
+          <w:szCs w:val="19"/>
+          <w:lang w:val="en-GB"/>
+        </w:rPr>
+        <w:tab/>
+      </w:r>
+      <w:r>
+        <w:rPr>
+          <w:rFonts w:ascii="Consolas" w:hAnsi="Consolas" w:cs="Consolas"/>
+          <w:color w:val="000000"/>
+          <w:sz w:val="19"/>
+          <w:szCs w:val="19"/>
+          <w:lang w:val="en-GB"/>
+        </w:rPr>
+        <w:tab/>
+      </w:r>
+      <w:r>
+        <w:rPr>
+          <w:rFonts w:ascii="Consolas" w:hAnsi="Consolas" w:cs="Consolas"/>
+          <w:color w:val="0000FF"/>
+          <w:sz w:val="19"/>
+          <w:szCs w:val="19"/>
+          <w:lang w:val="en-GB"/>
+        </w:rPr>
+        <w:t>else</w:t>
+      </w:r>
+      <w:r>
+        <w:rPr>
+          <w:rFonts w:ascii="Consolas" w:hAnsi="Consolas" w:cs="Consolas"/>
+          <w:color w:val="000000"/>
+          <w:sz w:val="19"/>
+          <w:szCs w:val="19"/>
+          <w:lang w:val="en-GB"/>
+        </w:rPr>
+        <w:t xml:space="preserve"> </w:t>
+      </w:r>
+      <w:r>
+        <w:rPr>
+          <w:rFonts w:ascii="Consolas" w:hAnsi="Consolas" w:cs="Consolas"/>
+          <w:color w:val="0000FF"/>
+          <w:sz w:val="19"/>
+          <w:szCs w:val="19"/>
+          <w:lang w:val="en-GB"/>
+        </w:rPr>
+        <w:t>if</w:t>
+      </w:r>
+      <w:r>
+        <w:rPr>
+          <w:rFonts w:ascii="Consolas" w:hAnsi="Consolas" w:cs="Consolas"/>
+          <w:color w:val="000000"/>
+          <w:sz w:val="19"/>
+          <w:szCs w:val="19"/>
+          <w:lang w:val="en-GB"/>
+        </w:rPr>
+        <w:t xml:space="preserve"> (</w:t>
+      </w:r>
+      <w:r>
+        <w:rPr>
+          <w:rFonts w:ascii="Consolas" w:hAnsi="Consolas" w:cs="Consolas"/>
+          <w:color w:val="808080"/>
+          <w:sz w:val="19"/>
+          <w:szCs w:val="19"/>
+          <w:lang w:val="en-GB"/>
+        </w:rPr>
+        <w:t>angle</w:t>
+      </w:r>
+      <w:r>
+        <w:rPr>
+          <w:rFonts w:ascii="Consolas" w:hAnsi="Consolas" w:cs="Consolas"/>
+          <w:color w:val="000000"/>
+          <w:sz w:val="19"/>
+          <w:szCs w:val="19"/>
+          <w:lang w:val="en-GB"/>
+        </w:rPr>
+        <w:t xml:space="preserve"> &gt;= 165 &amp;&amp; </w:t>
+      </w:r>
+      <w:r>
+        <w:rPr>
+          <w:rFonts w:ascii="Consolas" w:hAnsi="Consolas" w:cs="Consolas"/>
+          <w:color w:val="808080"/>
+          <w:sz w:val="19"/>
+          <w:szCs w:val="19"/>
+          <w:lang w:val="en-GB"/>
+        </w:rPr>
+        <w:t>angle</w:t>
+      </w:r>
+      <w:r>
+        <w:rPr>
+          <w:rFonts w:ascii="Consolas" w:hAnsi="Consolas" w:cs="Consolas"/>
+          <w:color w:val="000000"/>
+          <w:sz w:val="19"/>
+          <w:szCs w:val="19"/>
+          <w:lang w:val="en-GB"/>
+        </w:rPr>
+        <w:t xml:space="preserve"> &lt;= 195)</w:t>
+      </w:r>
+    </w:p>
+    <w:p>
+      <w:pPr>
+        <w:autoSpaceDE w:val="0"/>
+        <w:autoSpaceDN w:val="0"/>
+        <w:adjustRightInd w:val="0"/>
+        <w:spacing w:after="0" w:line="240" w:lineRule="auto"/>
+        <w:rPr>
+          <w:rFonts w:ascii="Consolas" w:hAnsi="Consolas" w:cs="Consolas"/>
+          <w:color w:val="000000"/>
+          <w:sz w:val="19"/>
+          <w:szCs w:val="19"/>
+          <w:lang w:val="en-GB"/>
+        </w:rPr>
+      </w:pPr>
+      <w:r>
+        <w:rPr>
+          <w:rFonts w:ascii="Consolas" w:hAnsi="Consolas" w:cs="Consolas"/>
+          <w:color w:val="000000"/>
+          <w:sz w:val="19"/>
+          <w:szCs w:val="19"/>
+          <w:lang w:val="en-GB"/>
+        </w:rPr>
+        <w:tab/>
+      </w:r>
+      <w:r>
+        <w:rPr>
+          <w:rFonts w:ascii="Consolas" w:hAnsi="Consolas" w:cs="Consolas"/>
+          <w:color w:val="000000"/>
+          <w:sz w:val="19"/>
+          <w:szCs w:val="19"/>
+          <w:lang w:val="en-GB"/>
+        </w:rPr>
+        <w:tab/>
+      </w:r>
+      <w:r>
+        <w:rPr>
+          <w:rFonts w:ascii="Consolas" w:hAnsi="Consolas" w:cs="Consolas"/>
+          <w:color w:val="000000"/>
+          <w:sz w:val="19"/>
+          <w:szCs w:val="19"/>
+          <w:lang w:val="en-GB"/>
+        </w:rPr>
+        <w:tab/>
+      </w:r>
+      <w:r>
+        <w:rPr>
+          <w:rFonts w:ascii="Consolas" w:hAnsi="Consolas" w:cs="Consolas"/>
+          <w:color w:val="0000FF"/>
+          <w:sz w:val="19"/>
+          <w:szCs w:val="19"/>
+          <w:lang w:val="en-GB"/>
+        </w:rPr>
+        <w:t>return</w:t>
+      </w:r>
+      <w:r>
+        <w:rPr>
+          <w:rFonts w:ascii="Consolas" w:hAnsi="Consolas" w:cs="Consolas"/>
+          <w:color w:val="000000"/>
+          <w:sz w:val="19"/>
+          <w:szCs w:val="19"/>
+          <w:lang w:val="en-GB"/>
+        </w:rPr>
+        <w:t xml:space="preserve"> 12;</w:t>
+      </w:r>
+    </w:p>
+    <w:p>
+      <w:pPr>
+        <w:autoSpaceDE w:val="0"/>
+        <w:autoSpaceDN w:val="0"/>
+        <w:adjustRightInd w:val="0"/>
+        <w:spacing w:after="0" w:line="240" w:lineRule="auto"/>
+        <w:rPr>
+          <w:rFonts w:ascii="Consolas" w:hAnsi="Consolas" w:cs="Consolas"/>
+          <w:color w:val="000000"/>
+          <w:sz w:val="19"/>
+          <w:szCs w:val="19"/>
+          <w:lang w:val="en-GB"/>
+        </w:rPr>
+      </w:pPr>
+      <w:r>
+        <w:rPr>
+          <w:rFonts w:ascii="Consolas" w:hAnsi="Consolas" w:cs="Consolas"/>
+          <w:color w:val="000000"/>
+          <w:sz w:val="19"/>
+          <w:szCs w:val="19"/>
+          <w:lang w:val="en-GB"/>
+        </w:rPr>
+        <w:tab/>
+      </w:r>
+      <w:r>
+        <w:rPr>
+          <w:rFonts w:ascii="Consolas" w:hAnsi="Consolas" w:cs="Consolas"/>
+          <w:color w:val="000000"/>
+          <w:sz w:val="19"/>
+          <w:szCs w:val="19"/>
+          <w:lang w:val="en-GB"/>
+        </w:rPr>
+        <w:tab/>
+      </w:r>
+      <w:r>
+        <w:rPr>
+          <w:rFonts w:ascii="Consolas" w:hAnsi="Consolas" w:cs="Consolas"/>
+          <w:color w:val="0000FF"/>
+          <w:sz w:val="19"/>
+          <w:szCs w:val="19"/>
+          <w:lang w:val="en-GB"/>
+        </w:rPr>
+        <w:t>else</w:t>
+      </w:r>
+      <w:r>
+        <w:rPr>
+          <w:rFonts w:ascii="Consolas" w:hAnsi="Consolas" w:cs="Consolas"/>
+          <w:color w:val="000000"/>
+          <w:sz w:val="19"/>
+          <w:szCs w:val="19"/>
+          <w:lang w:val="en-GB"/>
+        </w:rPr>
+        <w:t xml:space="preserve"> </w:t>
+      </w:r>
+      <w:r>
+        <w:rPr>
+          <w:rFonts w:ascii="Consolas" w:hAnsi="Consolas" w:cs="Consolas"/>
+          <w:color w:val="0000FF"/>
+          <w:sz w:val="19"/>
+          <w:szCs w:val="19"/>
+          <w:lang w:val="en-GB"/>
+        </w:rPr>
+        <w:t>if</w:t>
+      </w:r>
+      <w:r>
+        <w:rPr>
+          <w:rFonts w:ascii="Consolas" w:hAnsi="Consolas" w:cs="Consolas"/>
+          <w:color w:val="000000"/>
+          <w:sz w:val="19"/>
+          <w:szCs w:val="19"/>
+          <w:lang w:val="en-GB"/>
+        </w:rPr>
+        <w:t xml:space="preserve"> (</w:t>
+      </w:r>
+      <w:r>
+        <w:rPr>
+          <w:rFonts w:ascii="Consolas" w:hAnsi="Consolas" w:cs="Consolas"/>
+          <w:color w:val="808080"/>
+          <w:sz w:val="19"/>
+          <w:szCs w:val="19"/>
+          <w:lang w:val="en-GB"/>
+        </w:rPr>
+        <w:t>angle</w:t>
+      </w:r>
+      <w:r>
+        <w:rPr>
+          <w:rFonts w:ascii="Consolas" w:hAnsi="Consolas" w:cs="Consolas"/>
+          <w:color w:val="000000"/>
+          <w:sz w:val="19"/>
+          <w:szCs w:val="19"/>
+          <w:lang w:val="en-GB"/>
+        </w:rPr>
+        <w:t xml:space="preserve"> &gt;= 195 &amp;&amp; </w:t>
+      </w:r>
+      <w:r>
+        <w:rPr>
+          <w:rFonts w:ascii="Consolas" w:hAnsi="Consolas" w:cs="Consolas"/>
+          <w:color w:val="808080"/>
+          <w:sz w:val="19"/>
+          <w:szCs w:val="19"/>
+          <w:lang w:val="en-GB"/>
+        </w:rPr>
+        <w:t>angle</w:t>
+      </w:r>
+      <w:r>
+        <w:rPr>
+          <w:rFonts w:ascii="Consolas" w:hAnsi="Consolas" w:cs="Consolas"/>
+          <w:color w:val="000000"/>
+          <w:sz w:val="19"/>
+          <w:szCs w:val="19"/>
+          <w:lang w:val="en-GB"/>
+        </w:rPr>
+        <w:t xml:space="preserve"> &lt;= 225)</w:t>
+      </w:r>
+    </w:p>
+    <w:p>
+      <w:pPr>
+        <w:autoSpaceDE w:val="0"/>
+        <w:autoSpaceDN w:val="0"/>
+        <w:adjustRightInd w:val="0"/>
+        <w:spacing w:after="0" w:line="240" w:lineRule="auto"/>
+        <w:rPr>
+          <w:rFonts w:ascii="Consolas" w:hAnsi="Consolas" w:cs="Consolas"/>
+          <w:color w:val="000000"/>
+          <w:sz w:val="19"/>
+          <w:szCs w:val="19"/>
+          <w:lang w:val="en-GB"/>
+        </w:rPr>
+      </w:pPr>
+      <w:r>
+        <w:rPr>
+          <w:rFonts w:ascii="Consolas" w:hAnsi="Consolas" w:cs="Consolas"/>
+          <w:color w:val="000000"/>
+          <w:sz w:val="19"/>
+          <w:szCs w:val="19"/>
+          <w:lang w:val="en-GB"/>
+        </w:rPr>
+        <w:tab/>
+      </w:r>
+      <w:r>
+        <w:rPr>
+          <w:rFonts w:ascii="Consolas" w:hAnsi="Consolas" w:cs="Consolas"/>
+          <w:color w:val="000000"/>
+          <w:sz w:val="19"/>
+          <w:szCs w:val="19"/>
+          <w:lang w:val="en-GB"/>
+        </w:rPr>
+        <w:tab/>
+      </w:r>
+      <w:r>
+        <w:rPr>
+          <w:rFonts w:ascii="Consolas" w:hAnsi="Consolas" w:cs="Consolas"/>
+          <w:color w:val="000000"/>
+          <w:sz w:val="19"/>
+          <w:szCs w:val="19"/>
+          <w:lang w:val="en-GB"/>
+        </w:rPr>
+        <w:tab/>
+      </w:r>
+      <w:r>
+        <w:rPr>
+          <w:rFonts w:ascii="Consolas" w:hAnsi="Consolas" w:cs="Consolas"/>
+          <w:color w:val="0000FF"/>
+          <w:sz w:val="19"/>
+          <w:szCs w:val="19"/>
+          <w:lang w:val="en-GB"/>
+        </w:rPr>
+        <w:t>return</w:t>
+      </w:r>
+      <w:r>
+        <w:rPr>
+          <w:rFonts w:ascii="Consolas" w:hAnsi="Consolas" w:cs="Consolas"/>
+          <w:color w:val="000000"/>
+          <w:sz w:val="19"/>
+          <w:szCs w:val="19"/>
+          <w:lang w:val="en-GB"/>
+        </w:rPr>
+        <w:t xml:space="preserve"> 14;</w:t>
+      </w:r>
+    </w:p>
+    <w:p>
+      <w:pPr>
+        <w:autoSpaceDE w:val="0"/>
+        <w:autoSpaceDN w:val="0"/>
+        <w:adjustRightInd w:val="0"/>
+        <w:spacing w:after="0" w:line="240" w:lineRule="auto"/>
+        <w:rPr>
+          <w:rFonts w:ascii="Consolas" w:hAnsi="Consolas" w:cs="Consolas"/>
+          <w:color w:val="000000"/>
+          <w:sz w:val="19"/>
+          <w:szCs w:val="19"/>
+          <w:lang w:val="en-GB"/>
+        </w:rPr>
+      </w:pPr>
+      <w:r>
+        <w:rPr>
+          <w:rFonts w:ascii="Consolas" w:hAnsi="Consolas" w:cs="Consolas"/>
+          <w:color w:val="000000"/>
+          <w:sz w:val="19"/>
+          <w:szCs w:val="19"/>
+          <w:lang w:val="en-GB"/>
+        </w:rPr>
+        <w:tab/>
+      </w:r>
+      <w:r>
+        <w:rPr>
+          <w:rFonts w:ascii="Consolas" w:hAnsi="Consolas" w:cs="Consolas"/>
+          <w:color w:val="000000"/>
+          <w:sz w:val="19"/>
+          <w:szCs w:val="19"/>
+          <w:lang w:val="en-GB"/>
+        </w:rPr>
+        <w:tab/>
+      </w:r>
+      <w:r>
+        <w:rPr>
+          <w:rFonts w:ascii="Consolas" w:hAnsi="Consolas" w:cs="Consolas"/>
+          <w:color w:val="0000FF"/>
+          <w:sz w:val="19"/>
+          <w:szCs w:val="19"/>
+          <w:lang w:val="en-GB"/>
+        </w:rPr>
+        <w:t>else</w:t>
+      </w:r>
+      <w:r>
+        <w:rPr>
+          <w:rFonts w:ascii="Consolas" w:hAnsi="Consolas" w:cs="Consolas"/>
+          <w:color w:val="000000"/>
+          <w:sz w:val="19"/>
+          <w:szCs w:val="19"/>
+          <w:lang w:val="en-GB"/>
+        </w:rPr>
+        <w:t xml:space="preserve"> </w:t>
+      </w:r>
+      <w:r>
+        <w:rPr>
+          <w:rFonts w:ascii="Consolas" w:hAnsi="Consolas" w:cs="Consolas"/>
+          <w:color w:val="0000FF"/>
+          <w:sz w:val="19"/>
+          <w:szCs w:val="19"/>
+          <w:lang w:val="en-GB"/>
+        </w:rPr>
+        <w:t>if</w:t>
+      </w:r>
+      <w:r>
+        <w:rPr>
+          <w:rFonts w:ascii="Consolas" w:hAnsi="Consolas" w:cs="Consolas"/>
+          <w:color w:val="000000"/>
+          <w:sz w:val="19"/>
+          <w:szCs w:val="19"/>
+          <w:lang w:val="en-GB"/>
+        </w:rPr>
+        <w:t xml:space="preserve"> (</w:t>
+      </w:r>
+      <w:r>
+        <w:rPr>
+          <w:rFonts w:ascii="Consolas" w:hAnsi="Consolas" w:cs="Consolas"/>
+          <w:color w:val="808080"/>
+          <w:sz w:val="19"/>
+          <w:szCs w:val="19"/>
+          <w:lang w:val="en-GB"/>
+        </w:rPr>
+        <w:t>angle</w:t>
+      </w:r>
+      <w:r>
+        <w:rPr>
+          <w:rFonts w:ascii="Consolas" w:hAnsi="Consolas" w:cs="Consolas"/>
+          <w:color w:val="000000"/>
+          <w:sz w:val="19"/>
+          <w:szCs w:val="19"/>
+          <w:lang w:val="en-GB"/>
+        </w:rPr>
+        <w:t xml:space="preserve"> &gt;= 225 &amp;&amp; </w:t>
+      </w:r>
+      <w:r>
+        <w:rPr>
+          <w:rFonts w:ascii="Consolas" w:hAnsi="Consolas" w:cs="Consolas"/>
+          <w:color w:val="808080"/>
+          <w:sz w:val="19"/>
+          <w:szCs w:val="19"/>
+          <w:lang w:val="en-GB"/>
+        </w:rPr>
+        <w:t>angle</w:t>
+      </w:r>
+      <w:r>
+        <w:rPr>
+          <w:rFonts w:ascii="Consolas" w:hAnsi="Consolas" w:cs="Consolas"/>
+          <w:color w:val="000000"/>
+          <w:sz w:val="19"/>
+          <w:szCs w:val="19"/>
+          <w:lang w:val="en-GB"/>
+        </w:rPr>
+        <w:t xml:space="preserve"> &lt;= 255)</w:t>
+      </w:r>
+    </w:p>
+    <w:p>
+      <w:pPr>
+        <w:autoSpaceDE w:val="0"/>
+        <w:autoSpaceDN w:val="0"/>
+        <w:adjustRightInd w:val="0"/>
+        <w:spacing w:after="0" w:line="240" w:lineRule="auto"/>
+        <w:rPr>
+          <w:rFonts w:ascii="Consolas" w:hAnsi="Consolas" w:cs="Consolas"/>
+          <w:color w:val="000000"/>
+          <w:sz w:val="19"/>
+          <w:szCs w:val="19"/>
+          <w:lang w:val="en-GB"/>
+        </w:rPr>
+      </w:pPr>
+      <w:r>
+        <w:rPr>
+          <w:rFonts w:ascii="Consolas" w:hAnsi="Consolas" w:cs="Consolas"/>
+          <w:color w:val="000000"/>
+          <w:sz w:val="19"/>
+          <w:szCs w:val="19"/>
+          <w:lang w:val="en-GB"/>
+        </w:rPr>
+        <w:tab/>
+      </w:r>
+      <w:r>
+        <w:rPr>
+          <w:rFonts w:ascii="Consolas" w:hAnsi="Consolas" w:cs="Consolas"/>
+          <w:color w:val="000000"/>
+          <w:sz w:val="19"/>
+          <w:szCs w:val="19"/>
+          <w:lang w:val="en-GB"/>
+        </w:rPr>
+        <w:tab/>
+      </w:r>
+      <w:r>
+        <w:rPr>
+          <w:rFonts w:ascii="Consolas" w:hAnsi="Consolas" w:cs="Consolas"/>
+          <w:color w:val="000000"/>
+          <w:sz w:val="19"/>
+          <w:szCs w:val="19"/>
+          <w:lang w:val="en-GB"/>
+        </w:rPr>
+        <w:tab/>
+      </w:r>
+      <w:r>
+        <w:rPr>
+          <w:rFonts w:ascii="Consolas" w:hAnsi="Consolas" w:cs="Consolas"/>
+          <w:color w:val="0000FF"/>
+          <w:sz w:val="19"/>
+          <w:szCs w:val="19"/>
+          <w:lang w:val="en-GB"/>
+        </w:rPr>
+        <w:t>return</w:t>
+      </w:r>
+      <w:r>
+        <w:rPr>
+          <w:rFonts w:ascii="Consolas" w:hAnsi="Consolas" w:cs="Consolas"/>
+          <w:color w:val="000000"/>
+          <w:sz w:val="19"/>
+          <w:szCs w:val="19"/>
+          <w:lang w:val="en-GB"/>
+        </w:rPr>
+        <w:t xml:space="preserve"> 16;</w:t>
+      </w:r>
+    </w:p>
+    <w:p>
+      <w:pPr>
+        <w:autoSpaceDE w:val="0"/>
+        <w:autoSpaceDN w:val="0"/>
+        <w:adjustRightInd w:val="0"/>
+        <w:spacing w:after="0" w:line="240" w:lineRule="auto"/>
+        <w:rPr>
+          <w:rFonts w:ascii="Consolas" w:hAnsi="Consolas" w:cs="Consolas"/>
+          <w:color w:val="000000"/>
+          <w:sz w:val="19"/>
+          <w:szCs w:val="19"/>
+          <w:lang w:val="en-GB"/>
+        </w:rPr>
+      </w:pPr>
+      <w:r>
+        <w:rPr>
+          <w:rFonts w:ascii="Consolas" w:hAnsi="Consolas" w:cs="Consolas"/>
+          <w:color w:val="000000"/>
+          <w:sz w:val="19"/>
+          <w:szCs w:val="19"/>
+          <w:lang w:val="en-GB"/>
+        </w:rPr>
+        <w:tab/>
+      </w:r>
+      <w:r>
+        <w:rPr>
+          <w:rFonts w:ascii="Consolas" w:hAnsi="Consolas" w:cs="Consolas"/>
+          <w:color w:val="000000"/>
+          <w:sz w:val="19"/>
+          <w:szCs w:val="19"/>
+          <w:lang w:val="en-GB"/>
+        </w:rPr>
+        <w:tab/>
+      </w:r>
+      <w:r>
+        <w:rPr>
+          <w:rFonts w:ascii="Consolas" w:hAnsi="Consolas" w:cs="Consolas"/>
+          <w:color w:val="0000FF"/>
+          <w:sz w:val="19"/>
+          <w:szCs w:val="19"/>
+          <w:lang w:val="en-GB"/>
+        </w:rPr>
+        <w:t>else</w:t>
+      </w:r>
+      <w:r>
+        <w:rPr>
+          <w:rFonts w:ascii="Consolas" w:hAnsi="Consolas" w:cs="Consolas"/>
+          <w:color w:val="000000"/>
+          <w:sz w:val="19"/>
+          <w:szCs w:val="19"/>
+          <w:lang w:val="en-GB"/>
+        </w:rPr>
+        <w:t xml:space="preserve"> </w:t>
+      </w:r>
+      <w:r>
+        <w:rPr>
+          <w:rFonts w:ascii="Consolas" w:hAnsi="Consolas" w:cs="Consolas"/>
+          <w:color w:val="0000FF"/>
+          <w:sz w:val="19"/>
+          <w:szCs w:val="19"/>
+          <w:lang w:val="en-GB"/>
+        </w:rPr>
+        <w:t>if</w:t>
+      </w:r>
+      <w:r>
+        <w:rPr>
+          <w:rFonts w:ascii="Consolas" w:hAnsi="Consolas" w:cs="Consolas"/>
+          <w:color w:val="000000"/>
+          <w:sz w:val="19"/>
+          <w:szCs w:val="19"/>
+          <w:lang w:val="en-GB"/>
+        </w:rPr>
+        <w:t xml:space="preserve"> (</w:t>
+      </w:r>
+      <w:r>
+        <w:rPr>
+          <w:rFonts w:ascii="Consolas" w:hAnsi="Consolas" w:cs="Consolas"/>
+          <w:color w:val="808080"/>
+          <w:sz w:val="19"/>
+          <w:szCs w:val="19"/>
+          <w:lang w:val="en-GB"/>
+        </w:rPr>
+        <w:t>angle</w:t>
+      </w:r>
+      <w:r>
+        <w:rPr>
+          <w:rFonts w:ascii="Consolas" w:hAnsi="Consolas" w:cs="Consolas"/>
+          <w:color w:val="000000"/>
+          <w:sz w:val="19"/>
+          <w:szCs w:val="19"/>
+          <w:lang w:val="en-GB"/>
+        </w:rPr>
+        <w:t xml:space="preserve"> &gt;= 255 &amp;&amp; </w:t>
+      </w:r>
+      <w:r>
+        <w:rPr>
+          <w:rFonts w:ascii="Consolas" w:hAnsi="Consolas" w:cs="Consolas"/>
+          <w:color w:val="808080"/>
+          <w:sz w:val="19"/>
+          <w:szCs w:val="19"/>
+          <w:lang w:val="en-GB"/>
+        </w:rPr>
+        <w:t>angle</w:t>
+      </w:r>
+      <w:r>
+        <w:rPr>
+          <w:rFonts w:ascii="Consolas" w:hAnsi="Consolas" w:cs="Consolas"/>
+          <w:color w:val="000000"/>
+          <w:sz w:val="19"/>
+          <w:szCs w:val="19"/>
+          <w:lang w:val="en-GB"/>
+        </w:rPr>
+        <w:t xml:space="preserve"> &lt;= 285)</w:t>
+      </w:r>
+    </w:p>
+    <w:p>
+      <w:pPr>
+        <w:autoSpaceDE w:val="0"/>
+        <w:autoSpaceDN w:val="0"/>
+        <w:adjustRightInd w:val="0"/>
+        <w:spacing w:after="0" w:line="240" w:lineRule="auto"/>
+        <w:rPr>
+          <w:rFonts w:ascii="Consolas" w:hAnsi="Consolas" w:cs="Consolas"/>
+          <w:color w:val="000000"/>
+          <w:sz w:val="19"/>
+          <w:szCs w:val="19"/>
+          <w:lang w:val="en-GB"/>
+        </w:rPr>
+      </w:pPr>
+      <w:r>
+        <w:rPr>
+          <w:rFonts w:ascii="Consolas" w:hAnsi="Consolas" w:cs="Consolas"/>
+          <w:color w:val="000000"/>
+          <w:sz w:val="19"/>
+          <w:szCs w:val="19"/>
+          <w:lang w:val="en-GB"/>
+        </w:rPr>
+        <w:tab/>
+      </w:r>
+      <w:r>
+        <w:rPr>
+          <w:rFonts w:ascii="Consolas" w:hAnsi="Consolas" w:cs="Consolas"/>
+          <w:color w:val="000000"/>
+          <w:sz w:val="19"/>
+          <w:szCs w:val="19"/>
+          <w:lang w:val="en-GB"/>
+        </w:rPr>
+        <w:tab/>
+      </w:r>
+      <w:r>
+        <w:rPr>
+          <w:rFonts w:ascii="Consolas" w:hAnsi="Consolas" w:cs="Consolas"/>
+          <w:color w:val="000000"/>
+          <w:sz w:val="19"/>
+          <w:szCs w:val="19"/>
+          <w:lang w:val="en-GB"/>
+        </w:rPr>
+        <w:tab/>
+      </w:r>
+      <w:r>
+        <w:rPr>
+          <w:rFonts w:ascii="Consolas" w:hAnsi="Consolas" w:cs="Consolas"/>
+          <w:color w:val="0000FF"/>
+          <w:sz w:val="19"/>
+          <w:szCs w:val="19"/>
+          <w:lang w:val="en-GB"/>
+        </w:rPr>
+        <w:t>return</w:t>
+      </w:r>
+      <w:r>
+        <w:rPr>
+          <w:rFonts w:ascii="Consolas" w:hAnsi="Consolas" w:cs="Consolas"/>
+          <w:color w:val="000000"/>
+          <w:sz w:val="19"/>
+          <w:szCs w:val="19"/>
+          <w:lang w:val="en-GB"/>
+        </w:rPr>
+        <w:t xml:space="preserve"> 18;</w:t>
+      </w:r>
+    </w:p>
+    <w:p>
+      <w:pPr>
+        <w:autoSpaceDE w:val="0"/>
+        <w:autoSpaceDN w:val="0"/>
+        <w:adjustRightInd w:val="0"/>
+        <w:spacing w:after="0" w:line="240" w:lineRule="auto"/>
+        <w:rPr>
+          <w:rFonts w:ascii="Consolas" w:hAnsi="Consolas" w:cs="Consolas"/>
+          <w:color w:val="000000"/>
+          <w:sz w:val="19"/>
+          <w:szCs w:val="19"/>
+          <w:lang w:val="en-GB"/>
+        </w:rPr>
+      </w:pPr>
+      <w:r>
+        <w:rPr>
+          <w:rFonts w:ascii="Consolas" w:hAnsi="Consolas" w:cs="Consolas"/>
+          <w:color w:val="000000"/>
+          <w:sz w:val="19"/>
+          <w:szCs w:val="19"/>
+          <w:lang w:val="en-GB"/>
+        </w:rPr>
+        <w:tab/>
+      </w:r>
+      <w:r>
+        <w:rPr>
+          <w:rFonts w:ascii="Consolas" w:hAnsi="Consolas" w:cs="Consolas"/>
+          <w:color w:val="000000"/>
+          <w:sz w:val="19"/>
+          <w:szCs w:val="19"/>
+          <w:lang w:val="en-GB"/>
+        </w:rPr>
+        <w:tab/>
+      </w:r>
+      <w:r>
+        <w:rPr>
+          <w:rFonts w:ascii="Consolas" w:hAnsi="Consolas" w:cs="Consolas"/>
+          <w:color w:val="0000FF"/>
+          <w:sz w:val="19"/>
+          <w:szCs w:val="19"/>
+          <w:lang w:val="en-GB"/>
+        </w:rPr>
+        <w:t>else</w:t>
+      </w:r>
+      <w:r>
+        <w:rPr>
+          <w:rFonts w:ascii="Consolas" w:hAnsi="Consolas" w:cs="Consolas"/>
+          <w:color w:val="000000"/>
+          <w:sz w:val="19"/>
+          <w:szCs w:val="19"/>
+          <w:lang w:val="en-GB"/>
+        </w:rPr>
+        <w:t xml:space="preserve"> </w:t>
+      </w:r>
+      <w:r>
+        <w:rPr>
+          <w:rFonts w:ascii="Consolas" w:hAnsi="Consolas" w:cs="Consolas"/>
+          <w:color w:val="0000FF"/>
+          <w:sz w:val="19"/>
+          <w:szCs w:val="19"/>
+          <w:lang w:val="en-GB"/>
+        </w:rPr>
+        <w:t>if</w:t>
+      </w:r>
+      <w:r>
+        <w:rPr>
+          <w:rFonts w:ascii="Consolas" w:hAnsi="Consolas" w:cs="Consolas"/>
+          <w:color w:val="000000"/>
+          <w:sz w:val="19"/>
+          <w:szCs w:val="19"/>
+          <w:lang w:val="en-GB"/>
+        </w:rPr>
+        <w:t xml:space="preserve"> (</w:t>
+      </w:r>
+      <w:r>
+        <w:rPr>
+          <w:rFonts w:ascii="Consolas" w:hAnsi="Consolas" w:cs="Consolas"/>
+          <w:color w:val="808080"/>
+          <w:sz w:val="19"/>
+          <w:szCs w:val="19"/>
+          <w:lang w:val="en-GB"/>
+        </w:rPr>
+        <w:t>angle</w:t>
+      </w:r>
+      <w:r>
+        <w:rPr>
+          <w:rFonts w:ascii="Consolas" w:hAnsi="Consolas" w:cs="Consolas"/>
+          <w:color w:val="000000"/>
+          <w:sz w:val="19"/>
+          <w:szCs w:val="19"/>
+          <w:lang w:val="en-GB"/>
+        </w:rPr>
+        <w:t xml:space="preserve"> &gt;= 285 &amp;&amp; </w:t>
+      </w:r>
+      <w:r>
+        <w:rPr>
+          <w:rFonts w:ascii="Consolas" w:hAnsi="Consolas" w:cs="Consolas"/>
+          <w:color w:val="808080"/>
+          <w:sz w:val="19"/>
+          <w:szCs w:val="19"/>
+          <w:lang w:val="en-GB"/>
+        </w:rPr>
+        <w:t>angle</w:t>
+      </w:r>
+      <w:r>
+        <w:rPr>
+          <w:rFonts w:ascii="Consolas" w:hAnsi="Consolas" w:cs="Consolas"/>
+          <w:color w:val="000000"/>
+          <w:sz w:val="19"/>
+          <w:szCs w:val="19"/>
+          <w:lang w:val="en-GB"/>
+        </w:rPr>
+        <w:t xml:space="preserve"> &lt;= 315)</w:t>
+      </w:r>
+    </w:p>
+    <w:p>
+      <w:pPr>
+        <w:autoSpaceDE w:val="0"/>
+        <w:autoSpaceDN w:val="0"/>
+        <w:adjustRightInd w:val="0"/>
+        <w:spacing w:after="0" w:line="240" w:lineRule="auto"/>
+        <w:rPr>
+          <w:rFonts w:ascii="Consolas" w:hAnsi="Consolas" w:cs="Consolas"/>
+          <w:color w:val="000000"/>
+          <w:sz w:val="19"/>
+          <w:szCs w:val="19"/>
+          <w:lang w:val="en-GB"/>
+        </w:rPr>
+      </w:pPr>
+      <w:r>
+        <w:rPr>
+          <w:rFonts w:ascii="Consolas" w:hAnsi="Consolas" w:cs="Consolas"/>
+          <w:color w:val="000000"/>
+          <w:sz w:val="19"/>
+          <w:szCs w:val="19"/>
+          <w:lang w:val="en-GB"/>
+        </w:rPr>
+        <w:tab/>
+      </w:r>
+      <w:r>
+        <w:rPr>
+          <w:rFonts w:ascii="Consolas" w:hAnsi="Consolas" w:cs="Consolas"/>
+          <w:color w:val="000000"/>
+          <w:sz w:val="19"/>
+          <w:szCs w:val="19"/>
+          <w:lang w:val="en-GB"/>
+        </w:rPr>
+        <w:tab/>
+      </w:r>
+      <w:r>
+        <w:rPr>
+          <w:rFonts w:ascii="Consolas" w:hAnsi="Consolas" w:cs="Consolas"/>
+          <w:color w:val="000000"/>
+          <w:sz w:val="19"/>
+          <w:szCs w:val="19"/>
+          <w:lang w:val="en-GB"/>
+        </w:rPr>
+        <w:tab/>
+      </w:r>
+      <w:r>
+        <w:rPr>
+          <w:rFonts w:ascii="Consolas" w:hAnsi="Consolas" w:cs="Consolas"/>
+          <w:color w:val="0000FF"/>
+          <w:sz w:val="19"/>
+          <w:szCs w:val="19"/>
+          <w:lang w:val="en-GB"/>
+        </w:rPr>
+        <w:t>return</w:t>
+      </w:r>
+      <w:r>
+        <w:rPr>
+          <w:rFonts w:ascii="Consolas" w:hAnsi="Consolas" w:cs="Consolas"/>
+          <w:color w:val="000000"/>
+          <w:sz w:val="19"/>
+          <w:szCs w:val="19"/>
+          <w:lang w:val="en-GB"/>
+        </w:rPr>
+        <w:t xml:space="preserve"> 20;</w:t>
+      </w:r>
+    </w:p>
+    <w:p>
+      <w:pPr>
+        <w:autoSpaceDE w:val="0"/>
+        <w:autoSpaceDN w:val="0"/>
+        <w:adjustRightInd w:val="0"/>
+        <w:spacing w:after="0" w:line="240" w:lineRule="auto"/>
+        <w:rPr>
+          <w:rFonts w:ascii="Consolas" w:hAnsi="Consolas" w:cs="Consolas"/>
+          <w:color w:val="000000"/>
+          <w:sz w:val="19"/>
+          <w:szCs w:val="19"/>
+          <w:lang w:val="en-GB"/>
+        </w:rPr>
+      </w:pPr>
+      <w:r>
+        <w:rPr>
+          <w:rFonts w:ascii="Consolas" w:hAnsi="Consolas" w:cs="Consolas"/>
+          <w:color w:val="000000"/>
+          <w:sz w:val="19"/>
+          <w:szCs w:val="19"/>
+          <w:lang w:val="en-GB"/>
+        </w:rPr>
+        <w:tab/>
+      </w:r>
+      <w:r>
+        <w:rPr>
+          <w:rFonts w:ascii="Consolas" w:hAnsi="Consolas" w:cs="Consolas"/>
+          <w:color w:val="000000"/>
+          <w:sz w:val="19"/>
+          <w:szCs w:val="19"/>
+          <w:lang w:val="en-GB"/>
+        </w:rPr>
+        <w:tab/>
+      </w:r>
+      <w:r>
+        <w:rPr>
+          <w:rFonts w:ascii="Consolas" w:hAnsi="Consolas" w:cs="Consolas"/>
+          <w:color w:val="0000FF"/>
+          <w:sz w:val="19"/>
+          <w:szCs w:val="19"/>
+          <w:lang w:val="en-GB"/>
+        </w:rPr>
+        <w:t>else</w:t>
+      </w:r>
+      <w:r>
+        <w:rPr>
+          <w:rFonts w:ascii="Consolas" w:hAnsi="Consolas" w:cs="Consolas"/>
+          <w:color w:val="000000"/>
+          <w:sz w:val="19"/>
+          <w:szCs w:val="19"/>
+          <w:lang w:val="en-GB"/>
+        </w:rPr>
+        <w:t xml:space="preserve"> </w:t>
+      </w:r>
+      <w:r>
+        <w:rPr>
+          <w:rFonts w:ascii="Consolas" w:hAnsi="Consolas" w:cs="Consolas"/>
+          <w:color w:val="0000FF"/>
+          <w:sz w:val="19"/>
+          <w:szCs w:val="19"/>
+          <w:lang w:val="en-GB"/>
+        </w:rPr>
+        <w:t>if</w:t>
+      </w:r>
+      <w:r>
+        <w:rPr>
+          <w:rFonts w:ascii="Consolas" w:hAnsi="Consolas" w:cs="Consolas"/>
+          <w:color w:val="000000"/>
+          <w:sz w:val="19"/>
+          <w:szCs w:val="19"/>
+          <w:lang w:val="en-GB"/>
+        </w:rPr>
+        <w:t xml:space="preserve"> (</w:t>
+      </w:r>
+      <w:r>
+        <w:rPr>
+          <w:rFonts w:ascii="Consolas" w:hAnsi="Consolas" w:cs="Consolas"/>
+          <w:color w:val="808080"/>
+          <w:sz w:val="19"/>
+          <w:szCs w:val="19"/>
+          <w:lang w:val="en-GB"/>
+        </w:rPr>
+        <w:t>angle</w:t>
+      </w:r>
+      <w:r>
+        <w:rPr>
+          <w:rFonts w:ascii="Consolas" w:hAnsi="Consolas" w:cs="Consolas"/>
+          <w:color w:val="000000"/>
+          <w:sz w:val="19"/>
+          <w:szCs w:val="19"/>
+          <w:lang w:val="en-GB"/>
+        </w:rPr>
+        <w:t xml:space="preserve"> &gt;= 315 &amp;&amp; </w:t>
+      </w:r>
+      <w:r>
+        <w:rPr>
+          <w:rFonts w:ascii="Consolas" w:hAnsi="Consolas" w:cs="Consolas"/>
+          <w:color w:val="808080"/>
+          <w:sz w:val="19"/>
+          <w:szCs w:val="19"/>
+          <w:lang w:val="en-GB"/>
+        </w:rPr>
+        <w:t>angle</w:t>
+      </w:r>
+      <w:r>
+        <w:rPr>
+          <w:rFonts w:ascii="Consolas" w:hAnsi="Consolas" w:cs="Consolas"/>
+          <w:color w:val="000000"/>
+          <w:sz w:val="19"/>
+          <w:szCs w:val="19"/>
+          <w:lang w:val="en-GB"/>
+        </w:rPr>
+        <w:t xml:space="preserve"> &lt;= 345)</w:t>
+      </w:r>
+    </w:p>
+    <w:p>
+      <w:pPr>
+        <w:autoSpaceDE w:val="0"/>
+        <w:autoSpaceDN w:val="0"/>
+        <w:adjustRightInd w:val="0"/>
+        <w:spacing w:after="0" w:line="240" w:lineRule="auto"/>
+        <w:rPr>
+          <w:rFonts w:ascii="Consolas" w:hAnsi="Consolas" w:cs="Consolas"/>
+          <w:color w:val="000000"/>
+          <w:sz w:val="19"/>
+          <w:szCs w:val="19"/>
+        </w:rPr>
+      </w:pPr>
+      <w:r>
+        <w:rPr>
+          <w:rFonts w:ascii="Consolas" w:hAnsi="Consolas" w:cs="Consolas"/>
+          <w:color w:val="000000"/>
+          <w:sz w:val="19"/>
+          <w:szCs w:val="19"/>
+          <w:lang w:val="en-GB"/>
+        </w:rPr>
+        <w:tab/>
+      </w:r>
+      <w:r>
+        <w:rPr>
+          <w:rFonts w:ascii="Consolas" w:hAnsi="Consolas" w:cs="Consolas"/>
+          <w:color w:val="000000"/>
+          <w:sz w:val="19"/>
+          <w:szCs w:val="19"/>
+          <w:lang w:val="en-GB"/>
+        </w:rPr>
+        <w:tab/>
+      </w:r>
+      <w:r>
+        <w:rPr>
+          <w:rFonts w:ascii="Consolas" w:hAnsi="Consolas" w:cs="Consolas"/>
+          <w:color w:val="000000"/>
+          <w:sz w:val="19"/>
+          <w:szCs w:val="19"/>
+          <w:lang w:val="en-GB"/>
+        </w:rPr>
+        <w:tab/>
+      </w:r>
+      <w:proofErr w:type="spellStart"/>
+      <w:r>
+        <w:rPr>
+          <w:rFonts w:ascii="Consolas" w:hAnsi="Consolas" w:cs="Consolas"/>
+          <w:color w:val="0000FF"/>
+          <w:sz w:val="19"/>
+          <w:szCs w:val="19"/>
+        </w:rPr>
+        <w:t>return</w:t>
+      </w:r>
+      <w:proofErr w:type="spellEnd"/>
+      <w:r>
+        <w:rPr>
+          <w:rFonts w:ascii="Consolas" w:hAnsi="Consolas" w:cs="Consolas"/>
+          <w:color w:val="000000"/>
+          <w:sz w:val="19"/>
+          <w:szCs w:val="19"/>
+        </w:rPr>
+        <w:t xml:space="preserve"> 22;</w:t>
+      </w:r>
+    </w:p>
+    <w:p>
+      <w:pPr>
+        <w:autoSpaceDE w:val="0"/>
+        <w:autoSpaceDN w:val="0"/>
+        <w:adjustRightInd w:val="0"/>
+        <w:spacing w:after="0" w:line="240" w:lineRule="auto"/>
+        <w:rPr>
+          <w:rFonts w:ascii="Consolas" w:hAnsi="Consolas" w:cs="Consolas"/>
+          <w:color w:val="000000"/>
+          <w:sz w:val="19"/>
+          <w:szCs w:val="19"/>
+        </w:rPr>
+      </w:pPr>
+      <w:r>
+        <w:rPr>
+          <w:rFonts w:ascii="Consolas" w:hAnsi="Consolas" w:cs="Consolas"/>
+          <w:color w:val="000000"/>
+          <w:sz w:val="19"/>
+          <w:szCs w:val="19"/>
+        </w:rPr>
+        <w:tab/>
+      </w:r>
+    </w:p>
+    <w:p>
+      <w:pPr>
+        <w:autoSpaceDE w:val="0"/>
+        <w:autoSpaceDN w:val="0"/>
+        <w:adjustRightInd w:val="0"/>
+        <w:spacing w:after="0" w:line="240" w:lineRule="auto"/>
+        <w:rPr>
+          <w:rFonts w:ascii="Consolas" w:hAnsi="Consolas" w:cs="Consolas"/>
+          <w:color w:val="000000"/>
+          <w:sz w:val="19"/>
+          <w:szCs w:val="19"/>
+        </w:rPr>
+      </w:pPr>
+      <w:r>
+        <w:rPr>
+          <w:rFonts w:ascii="Consolas" w:hAnsi="Consolas" w:cs="Consolas"/>
+          <w:color w:val="000000"/>
+          <w:sz w:val="19"/>
+          <w:szCs w:val="19"/>
+        </w:rPr>
+        <w:tab/>
+      </w:r>
+      <w:proofErr w:type="spellStart"/>
+      <w:r>
+        <w:rPr>
+          <w:rFonts w:ascii="Consolas" w:hAnsi="Consolas" w:cs="Consolas"/>
+          <w:color w:val="0000FF"/>
+          <w:sz w:val="19"/>
+          <w:szCs w:val="19"/>
+        </w:rPr>
+        <w:t>return</w:t>
+      </w:r>
+      <w:proofErr w:type="spellEnd"/>
+      <w:r>
+        <w:rPr>
+          <w:rFonts w:ascii="Consolas" w:hAnsi="Consolas" w:cs="Consolas"/>
+          <w:color w:val="000000"/>
+          <w:sz w:val="19"/>
+          <w:szCs w:val="19"/>
+        </w:rPr>
+        <w:t xml:space="preserve"> -1;</w:t>
+      </w:r>
+    </w:p>
+    <w:p>
+      <w:pPr>
+        <w:rPr>
+          <w:rFonts w:ascii="Consolas" w:hAnsi="Consolas" w:cs="Consolas"/>
+          <w:color w:val="000000"/>
+          <w:sz w:val="19"/>
+          <w:szCs w:val="19"/>
+        </w:rPr>
+      </w:pPr>
+      <w:r>
+        <w:rPr>
+          <w:rFonts w:ascii="Consolas" w:hAnsi="Consolas" w:cs="Consolas"/>
+          <w:color w:val="000000"/>
+          <w:sz w:val="19"/>
+          <w:szCs w:val="19"/>
+        </w:rPr>
+        <w:t>}</w:t>
+      </w:r>
+    </w:p>
+    <w:p>
+      <w:pPr>
+        <w:rPr>
+          <w:rFonts w:ascii="Consolas" w:hAnsi="Consolas" w:cs="Consolas"/>
+          <w:color w:val="000000"/>
+          <w:sz w:val="19"/>
+          <w:szCs w:val="19"/>
+        </w:rPr>
+      </w:pPr>
+    </w:p>
+    <w:p>
+      <w:pPr>
+        <w:rPr>
+          <w:rFonts w:ascii="Consolas" w:hAnsi="Consolas" w:cs="Consolas"/>
+          <w:color w:val="000000"/>
+          <w:sz w:val="19"/>
+          <w:szCs w:val="19"/>
+          <w:lang w:val="en-GB"/>
+        </w:rPr>
+      </w:pPr>
+      <w:r>
+        <w:rPr>
+          <w:rFonts w:ascii="Consolas" w:hAnsi="Consolas" w:cs="Consolas"/>
+          <w:color w:val="000000"/>
+          <w:sz w:val="19"/>
+          <w:szCs w:val="19"/>
+          <w:lang w:val="en-GB"/>
+        </w:rPr>
+        <w:t>Set channel angles</w:t>
+      </w:r>
+    </w:p>
+    <w:p>
+      <w:pPr>
+        <w:autoSpaceDE w:val="0"/>
+        <w:autoSpaceDN w:val="0"/>
+        <w:adjustRightInd w:val="0"/>
+        <w:spacing w:after="0" w:line="240" w:lineRule="auto"/>
+        <w:rPr>
+          <w:rFonts w:ascii="Consolas" w:hAnsi="Consolas" w:cs="Consolas"/>
+          <w:color w:val="000000"/>
+          <w:sz w:val="19"/>
+          <w:szCs w:val="19"/>
+          <w:lang w:val="en-GB"/>
+        </w:rPr>
+      </w:pPr>
+      <w:r>
+        <w:rPr>
+          <w:rFonts w:ascii="Consolas" w:hAnsi="Consolas" w:cs="Consolas"/>
+          <w:color w:val="008000"/>
+          <w:sz w:val="19"/>
+          <w:szCs w:val="19"/>
+          <w:lang w:val="en-GB"/>
+        </w:rPr>
+        <w:t>//for (int i = 0; i &lt;= 22; i += 2) {</w:t>
+      </w:r>
+    </w:p>
+    <w:p>
+      <w:pPr>
+        <w:autoSpaceDE w:val="0"/>
+        <w:autoSpaceDN w:val="0"/>
+        <w:adjustRightInd w:val="0"/>
+        <w:spacing w:after="0" w:line="240" w:lineRule="auto"/>
+        <w:rPr>
+          <w:rFonts w:ascii="Consolas" w:hAnsi="Consolas" w:cs="Consolas"/>
+          <w:color w:val="000000"/>
+          <w:sz w:val="19"/>
+          <w:szCs w:val="19"/>
+          <w:lang w:val="en-GB"/>
+        </w:rPr>
+      </w:pPr>
+      <w:r>
+        <w:rPr>
+          <w:rFonts w:ascii="Consolas" w:hAnsi="Consolas" w:cs="Consolas"/>
+          <w:color w:val="000000"/>
+          <w:sz w:val="19"/>
+          <w:szCs w:val="19"/>
+          <w:lang w:val="en-GB"/>
+        </w:rPr>
+        <w:tab/>
+      </w:r>
+      <w:r>
+        <w:rPr>
+          <w:rFonts w:ascii="Consolas" w:hAnsi="Consolas" w:cs="Consolas"/>
+          <w:color w:val="008000"/>
+          <w:sz w:val="19"/>
+          <w:szCs w:val="19"/>
+          <w:lang w:val="en-GB"/>
+        </w:rPr>
+        <w:t>//</w:t>
+      </w:r>
+      <w:r>
+        <w:rPr>
+          <w:rFonts w:ascii="Consolas" w:hAnsi="Consolas" w:cs="Consolas"/>
+          <w:color w:val="008000"/>
+          <w:sz w:val="19"/>
+          <w:szCs w:val="19"/>
+          <w:lang w:val="en-GB"/>
+        </w:rPr>
+        <w:tab/>
+        <w:t>Mix_SetPosition(i, angle, 1);</w:t>
+      </w:r>
+    </w:p>
+    <w:p>
+      <w:pPr>
+        <w:autoSpaceDE w:val="0"/>
+        <w:autoSpaceDN w:val="0"/>
+        <w:adjustRightInd w:val="0"/>
+        <w:spacing w:after="0" w:line="240" w:lineRule="auto"/>
+        <w:rPr>
+          <w:rFonts w:ascii="Consolas" w:hAnsi="Consolas" w:cs="Consolas"/>
+          <w:color w:val="000000"/>
+          <w:sz w:val="19"/>
+          <w:szCs w:val="19"/>
+          <w:lang w:val="en-GB"/>
+        </w:rPr>
+      </w:pPr>
+      <w:r>
+        <w:rPr>
+          <w:rFonts w:ascii="Consolas" w:hAnsi="Consolas" w:cs="Consolas"/>
+          <w:color w:val="000000"/>
+          <w:sz w:val="19"/>
+          <w:szCs w:val="19"/>
+          <w:lang w:val="en-GB"/>
+        </w:rPr>
+        <w:lastRenderedPageBreak/>
+        <w:tab/>
+      </w:r>
+      <w:r>
+        <w:rPr>
+          <w:rFonts w:ascii="Consolas" w:hAnsi="Consolas" w:cs="Consolas"/>
+          <w:color w:val="008000"/>
+          <w:sz w:val="19"/>
+          <w:szCs w:val="19"/>
+          <w:lang w:val="en-GB"/>
+        </w:rPr>
+        <w:t>//</w:t>
+      </w:r>
+      <w:r>
+        <w:rPr>
+          <w:rFonts w:ascii="Consolas" w:hAnsi="Consolas" w:cs="Consolas"/>
+          <w:color w:val="008000"/>
+          <w:sz w:val="19"/>
+          <w:szCs w:val="19"/>
+          <w:lang w:val="en-GB"/>
+        </w:rPr>
+        <w:tab/>
+        <w:t>Mix_SetPosition(i+1, 0, 1);</w:t>
+      </w:r>
+    </w:p>
+    <w:p>
+      <w:pPr>
+        <w:autoSpaceDE w:val="0"/>
+        <w:autoSpaceDN w:val="0"/>
+        <w:adjustRightInd w:val="0"/>
+        <w:spacing w:after="0" w:line="240" w:lineRule="auto"/>
+        <w:rPr>
+          <w:rFonts w:ascii="Consolas" w:hAnsi="Consolas" w:cs="Consolas"/>
+          <w:color w:val="000000"/>
+          <w:sz w:val="19"/>
+          <w:szCs w:val="19"/>
+        </w:rPr>
+      </w:pPr>
+      <w:r>
+        <w:rPr>
+          <w:rFonts w:ascii="Consolas" w:hAnsi="Consolas" w:cs="Consolas"/>
+          <w:color w:val="000000"/>
+          <w:sz w:val="19"/>
+          <w:szCs w:val="19"/>
+          <w:lang w:val="en-GB"/>
+        </w:rPr>
+        <w:tab/>
+      </w:r>
+      <w:r>
+        <w:rPr>
+          <w:rFonts w:ascii="Consolas" w:hAnsi="Consolas" w:cs="Consolas"/>
+          <w:color w:val="008000"/>
+          <w:sz w:val="19"/>
+          <w:szCs w:val="19"/>
+        </w:rPr>
+        <w:t>//</w:t>
+      </w:r>
+      <w:r>
+        <w:rPr>
+          <w:rFonts w:ascii="Consolas" w:hAnsi="Consolas" w:cs="Consolas"/>
+          <w:color w:val="008000"/>
+          <w:sz w:val="19"/>
+          <w:szCs w:val="19"/>
+        </w:rPr>
+        <w:tab/>
+      </w:r>
+      <w:proofErr w:type="spellStart"/>
+      <w:r>
+        <w:rPr>
+          <w:rFonts w:ascii="Consolas" w:hAnsi="Consolas" w:cs="Consolas"/>
+          <w:color w:val="008000"/>
+          <w:sz w:val="19"/>
+          <w:szCs w:val="19"/>
+        </w:rPr>
+        <w:t>angle</w:t>
+      </w:r>
+      <w:proofErr w:type="spellEnd"/>
+      <w:r>
+        <w:rPr>
+          <w:rFonts w:ascii="Consolas" w:hAnsi="Consolas" w:cs="Consolas"/>
+          <w:color w:val="008000"/>
+          <w:sz w:val="19"/>
+          <w:szCs w:val="19"/>
+        </w:rPr>
+        <w:t xml:space="preserve"> += 30;</w:t>
+      </w:r>
+    </w:p>
+    <w:p>
+      <w:r>
+        <w:rPr>
+          <w:rFonts w:ascii="Consolas" w:hAnsi="Consolas" w:cs="Consolas"/>
+          <w:color w:val="000000"/>
+          <w:sz w:val="19"/>
+          <w:szCs w:val="19"/>
+        </w:rPr>
+        <w:tab/>
+      </w:r>
+      <w:r>
+        <w:rPr>
+          <w:rFonts w:ascii="Consolas" w:hAnsi="Consolas" w:cs="Consolas"/>
+          <w:color w:val="008000"/>
+          <w:sz w:val="19"/>
+          <w:szCs w:val="19"/>
+        </w:rPr>
+        <w:t>//}</w:t>
       </w:r>
       <w:bookmarkStart w:id="0" w:name="_GoBack"/>
       <w:bookmarkEnd w:id="0"/>

</xml_diff>

<commit_message>
Added playlists for battle and casual
</commit_message>
<xml_diff>
--- a/docs/Changes.docx
+++ b/docs/Changes.docx
@@ -168,49 +168,50 @@
       </w:r>
       <w:proofErr w:type="spellEnd"/>
     </w:p>
+    <w:p>
+      <w:proofErr w:type="spellStart"/>
+      <w:proofErr w:type="gramStart"/>
+      <w:r>
+        <w:t>songfinished</w:t>
+      </w:r>
+      <w:proofErr w:type="spellEnd"/>
+      <w:r>
+        <w:t>(</w:t>
+      </w:r>
+      <w:proofErr w:type="gramEnd"/>
+      <w:r>
+        <w:t>)</w:t>
+      </w:r>
+    </w:p>
+    <w:p>
+      <w:proofErr w:type="spellStart"/>
+      <w:r>
+        <w:t>playlists</w:t>
+      </w:r>
+      <w:proofErr w:type="spellEnd"/>
+    </w:p>
     <w:p/>
     <w:p>
       <w:r>
-        <w:t xml:space="preserve">** Hacer muchos </w:t>
+        <w:t>TODO: hacer que cuando entre a rango de un enemigo empiece a sonar combate</w:t>
+      </w:r>
+      <w:bookmarkStart w:id="0" w:name="_GoBack"/>
+      <w:bookmarkEnd w:id="0"/>
+    </w:p>
+    <w:p/>
+    <w:p>
+      <w:r>
+        <w:t xml:space="preserve">**añadir canciones short1 short2 para que pueda probar rápido en </w:t>
       </w:r>
       <w:proofErr w:type="spellStart"/>
       <w:r>
-        <w:t>channels</w:t>
+        <w:t>TODO’s</w:t>
       </w:r>
       <w:proofErr w:type="spellEnd"/>
       <w:r>
-        <w:t xml:space="preserve"> y a cada uno </w:t>
-      </w:r>
-      <w:r>
-        <w:t xml:space="preserve">hacerle un </w:t>
-      </w:r>
-      <w:proofErr w:type="spellStart"/>
-      <w:r>
-        <w:t>locate</w:t>
-      </w:r>
-      <w:proofErr w:type="spellEnd"/>
-      <w:r>
-        <w:t xml:space="preserve"> de cierto </w:t>
-      </w:r>
-      <w:proofErr w:type="spellStart"/>
-      <w:r>
-        <w:t>angulo</w:t>
-      </w:r>
-      <w:proofErr w:type="spellEnd"/>
-      <w:r>
-        <w:t xml:space="preserve"> y según el sonido q tengamos pasarlo a un </w:t>
-      </w:r>
-      <w:proofErr w:type="spellStart"/>
-      <w:r>
-        <w:t>channel</w:t>
-      </w:r>
-      <w:proofErr w:type="spellEnd"/>
-      <w:r>
-        <w:t xml:space="preserve"> u otro **</w:t>
-      </w:r>
-    </w:p>
-    <w:p/>
-    <w:p/>
+        <w:t>**</w:t>
+      </w:r>
+    </w:p>
     <w:p>
       <w:pPr>
         <w:rPr>
@@ -2671,7 +2672,96 @@
           <w:szCs w:val="19"/>
           <w:lang w:val="en-GB"/>
         </w:rPr>
-        <w:t>//for (int i = 0; i &lt;= 22; i += 2) {</w:t>
+        <w:lastRenderedPageBreak/>
+        <w:t>//for (</w:t>
+      </w:r>
+      <w:proofErr w:type="spellStart"/>
+      <w:r>
+        <w:rPr>
+          <w:rFonts w:ascii="Consolas" w:hAnsi="Consolas" w:cs="Consolas"/>
+          <w:color w:val="008000"/>
+          <w:sz w:val="19"/>
+          <w:szCs w:val="19"/>
+          <w:lang w:val="en-GB"/>
+        </w:rPr>
+        <w:t>int</w:t>
+      </w:r>
+      <w:proofErr w:type="spellEnd"/>
+      <w:r>
+        <w:rPr>
+          <w:rFonts w:ascii="Consolas" w:hAnsi="Consolas" w:cs="Consolas"/>
+          <w:color w:val="008000"/>
+          <w:sz w:val="19"/>
+          <w:szCs w:val="19"/>
+          <w:lang w:val="en-GB"/>
+        </w:rPr>
+        <w:t xml:space="preserve"> </w:t>
+      </w:r>
+      <w:proofErr w:type="spellStart"/>
+      <w:r>
+        <w:rPr>
+          <w:rFonts w:ascii="Consolas" w:hAnsi="Consolas" w:cs="Consolas"/>
+          <w:color w:val="008000"/>
+          <w:sz w:val="19"/>
+          <w:szCs w:val="19"/>
+          <w:lang w:val="en-GB"/>
+        </w:rPr>
+        <w:t>i</w:t>
+      </w:r>
+      <w:proofErr w:type="spellEnd"/>
+      <w:r>
+        <w:rPr>
+          <w:rFonts w:ascii="Consolas" w:hAnsi="Consolas" w:cs="Consolas"/>
+          <w:color w:val="008000"/>
+          <w:sz w:val="19"/>
+          <w:szCs w:val="19"/>
+          <w:lang w:val="en-GB"/>
+        </w:rPr>
+        <w:t xml:space="preserve"> = 0; </w:t>
+      </w:r>
+      <w:proofErr w:type="spellStart"/>
+      <w:r>
+        <w:rPr>
+          <w:rFonts w:ascii="Consolas" w:hAnsi="Consolas" w:cs="Consolas"/>
+          <w:color w:val="008000"/>
+          <w:sz w:val="19"/>
+          <w:szCs w:val="19"/>
+          <w:lang w:val="en-GB"/>
+        </w:rPr>
+        <w:t>i</w:t>
+      </w:r>
+      <w:proofErr w:type="spellEnd"/>
+      <w:r>
+        <w:rPr>
+          <w:rFonts w:ascii="Consolas" w:hAnsi="Consolas" w:cs="Consolas"/>
+          <w:color w:val="008000"/>
+          <w:sz w:val="19"/>
+          <w:szCs w:val="19"/>
+          <w:lang w:val="en-GB"/>
+        </w:rPr>
+        <w:t xml:space="preserve"> &lt;= 22; </w:t>
+      </w:r>
+      <w:proofErr w:type="spellStart"/>
+      <w:r>
+        <w:rPr>
+          <w:rFonts w:ascii="Consolas" w:hAnsi="Consolas" w:cs="Consolas"/>
+          <w:color w:val="008000"/>
+          <w:sz w:val="19"/>
+          <w:szCs w:val="19"/>
+          <w:lang w:val="en-GB"/>
+        </w:rPr>
+        <w:t>i</w:t>
+      </w:r>
+      <w:proofErr w:type="spellEnd"/>
+      <w:r>
+        <w:rPr>
+          <w:rFonts w:ascii="Consolas" w:hAnsi="Consolas" w:cs="Consolas"/>
+          <w:color w:val="008000"/>
+          <w:sz w:val="19"/>
+          <w:szCs w:val="19"/>
+          <w:lang w:val="en-GB"/>
+        </w:rPr>
+        <w:t xml:space="preserve"> += 2) {</w:t>
       </w:r>
     </w:p>
     <w:p>
@@ -2717,7 +2807,62 @@
           <w:lang w:val="en-GB"/>
         </w:rPr>
         <w:tab/>
-        <w:t>Mix_SetPosition(i, angle, 1);</w:t>
+      </w:r>
+      <w:proofErr w:type="spellStart"/>
+      <w:r>
+        <w:rPr>
+          <w:rFonts w:ascii="Consolas" w:hAnsi="Consolas" w:cs="Consolas"/>
+          <w:color w:val="008000"/>
+          <w:sz w:val="19"/>
+          <w:szCs w:val="19"/>
+          <w:lang w:val="en-GB"/>
+        </w:rPr>
+        <w:t>Mix_</w:t>
+      </w:r>
+      <w:proofErr w:type="gramStart"/>
+      <w:r>
+        <w:rPr>
+          <w:rFonts w:ascii="Consolas" w:hAnsi="Consolas" w:cs="Consolas"/>
+          <w:color w:val="008000"/>
+          <w:sz w:val="19"/>
+          <w:szCs w:val="19"/>
+          <w:lang w:val="en-GB"/>
+        </w:rPr>
+        <w:t>SetPosition</w:t>
+      </w:r>
+      <w:proofErr w:type="spellEnd"/>
+      <w:r>
+        <w:rPr>
+          <w:rFonts w:ascii="Consolas" w:hAnsi="Consolas" w:cs="Consolas"/>
+          <w:color w:val="008000"/>
+          <w:sz w:val="19"/>
+          <w:szCs w:val="19"/>
+          <w:lang w:val="en-GB"/>
+        </w:rPr>
+        <w:t>(</w:t>
+      </w:r>
+      <w:proofErr w:type="spellStart"/>
+      <w:proofErr w:type="gramEnd"/>
+      <w:r>
+        <w:rPr>
+          <w:rFonts w:ascii="Consolas" w:hAnsi="Consolas" w:cs="Consolas"/>
+          <w:color w:val="008000"/>
+          <w:sz w:val="19"/>
+          <w:szCs w:val="19"/>
+          <w:lang w:val="en-GB"/>
+        </w:rPr>
+        <w:t>i</w:t>
+      </w:r>
+      <w:proofErr w:type="spellEnd"/>
+      <w:r>
+        <w:rPr>
+          <w:rFonts w:ascii="Consolas" w:hAnsi="Consolas" w:cs="Consolas"/>
+          <w:color w:val="008000"/>
+          <w:sz w:val="19"/>
+          <w:szCs w:val="19"/>
+          <w:lang w:val="en-GB"/>
+        </w:rPr>
+        <w:t>, angle, 1);</w:t>
       </w:r>
     </w:p>
     <w:p>
@@ -2742,7 +2887,6 @@
           <w:szCs w:val="19"/>
           <w:lang w:val="en-GB"/>
         </w:rPr>
-        <w:lastRenderedPageBreak/>
         <w:tab/>
       </w:r>
       <w:r>
@@ -2764,7 +2908,50 @@
           <w:lang w:val="en-GB"/>
         </w:rPr>
         <w:tab/>
-        <w:t>Mix_SetPosition(i+1, 0, 1);</w:t>
+      </w:r>
+      <w:proofErr w:type="spellStart"/>
+      <w:r>
+        <w:rPr>
+          <w:rFonts w:ascii="Consolas" w:hAnsi="Consolas" w:cs="Consolas"/>
+          <w:color w:val="008000"/>
+          <w:sz w:val="19"/>
+          <w:szCs w:val="19"/>
+          <w:lang w:val="en-GB"/>
+        </w:rPr>
+        <w:t>Mix_</w:t>
+      </w:r>
+      <w:proofErr w:type="gramStart"/>
+      <w:r>
+        <w:rPr>
+          <w:rFonts w:ascii="Consolas" w:hAnsi="Consolas" w:cs="Consolas"/>
+          <w:color w:val="008000"/>
+          <w:sz w:val="19"/>
+          <w:szCs w:val="19"/>
+          <w:lang w:val="en-GB"/>
+        </w:rPr>
+        <w:t>SetPosition</w:t>
+      </w:r>
+      <w:proofErr w:type="spellEnd"/>
+      <w:r>
+        <w:rPr>
+          <w:rFonts w:ascii="Consolas" w:hAnsi="Consolas" w:cs="Consolas"/>
+          <w:color w:val="008000"/>
+          <w:sz w:val="19"/>
+          <w:szCs w:val="19"/>
+          <w:lang w:val="en-GB"/>
+        </w:rPr>
+        <w:t>(</w:t>
+      </w:r>
+      <w:proofErr w:type="gramEnd"/>
+      <w:r>
+        <w:rPr>
+          <w:rFonts w:ascii="Consolas" w:hAnsi="Consolas" w:cs="Consolas"/>
+          <w:color w:val="008000"/>
+          <w:sz w:val="19"/>
+          <w:szCs w:val="19"/>
+          <w:lang w:val="en-GB"/>
+        </w:rPr>
+        <w:t>i+1, 0, 1);</w:t>
       </w:r>
     </w:p>
     <w:p>
@@ -2830,26 +3017,142 @@
       </w:r>
     </w:p>
     <w:p>
-      <w:r>
-        <w:rPr>
-          <w:rFonts w:ascii="Consolas" w:hAnsi="Consolas" w:cs="Consolas"/>
-          <w:color w:val="000000"/>
-          <w:sz w:val="19"/>
-          <w:szCs w:val="19"/>
-        </w:rPr>
-        <w:tab/>
-      </w:r>
-      <w:r>
+      <w:pPr>
         <w:rPr>
           <w:rFonts w:ascii="Consolas" w:hAnsi="Consolas" w:cs="Consolas"/>
           <w:color w:val="008000"/>
           <w:sz w:val="19"/>
           <w:szCs w:val="19"/>
         </w:rPr>
+      </w:pPr>
+      <w:r>
+        <w:rPr>
+          <w:rFonts w:ascii="Consolas" w:hAnsi="Consolas" w:cs="Consolas"/>
+          <w:color w:val="000000"/>
+          <w:sz w:val="19"/>
+          <w:szCs w:val="19"/>
+        </w:rPr>
+        <w:tab/>
+      </w:r>
+      <w:r>
+        <w:rPr>
+          <w:rFonts w:ascii="Consolas" w:hAnsi="Consolas" w:cs="Consolas"/>
+          <w:color w:val="008000"/>
+          <w:sz w:val="19"/>
+          <w:szCs w:val="19"/>
+        </w:rPr>
         <w:t>//}</w:t>
       </w:r>
-      <w:bookmarkStart w:id="0" w:name="_GoBack"/>
-      <w:bookmarkEnd w:id="0"/>
+    </w:p>
+    <w:p>
+      <w:pPr>
+        <w:rPr>
+          <w:rFonts w:ascii="Consolas" w:hAnsi="Consolas" w:cs="Consolas"/>
+          <w:color w:val="008000"/>
+          <w:sz w:val="19"/>
+          <w:szCs w:val="19"/>
+        </w:rPr>
+      </w:pPr>
+    </w:p>
+    <w:p>
+      <w:pPr>
+        <w:rPr>
+          <w:rFonts w:ascii="Consolas" w:hAnsi="Consolas" w:cs="Consolas"/>
+          <w:color w:val="008000"/>
+          <w:sz w:val="19"/>
+          <w:szCs w:val="19"/>
+        </w:rPr>
+      </w:pPr>
+    </w:p>
+    <w:p>
+      <w:pPr>
+        <w:rPr>
+          <w:rFonts w:ascii="Consolas" w:hAnsi="Consolas" w:cs="Consolas"/>
+          <w:color w:val="008000"/>
+          <w:sz w:val="19"/>
+          <w:szCs w:val="19"/>
+        </w:rPr>
+      </w:pPr>
+    </w:p>
+    <w:p>
+      <w:pPr>
+        <w:rPr>
+          <w:rFonts w:ascii="Consolas" w:hAnsi="Consolas" w:cs="Consolas"/>
+          <w:color w:val="008000"/>
+          <w:sz w:val="19"/>
+          <w:szCs w:val="19"/>
+          <w:lang w:val="en-GB"/>
+        </w:rPr>
+      </w:pPr>
+      <w:r>
+        <w:rPr>
+          <w:rFonts w:ascii="Consolas" w:hAnsi="Consolas" w:cs="Consolas"/>
+          <w:color w:val="008000"/>
+          <w:sz w:val="19"/>
+          <w:szCs w:val="19"/>
+          <w:lang w:val="en-GB"/>
+        </w:rPr>
+        <w:t>Chill: 2 awake,</w:t>
+      </w:r>
+      <w:r>
+        <w:rPr>
+          <w:rFonts w:ascii="Consolas" w:hAnsi="Consolas" w:cs="Consolas"/>
+          <w:color w:val="008000"/>
+          <w:sz w:val="19"/>
+          <w:szCs w:val="19"/>
+          <w:lang w:val="en-GB"/>
+        </w:rPr>
+        <w:t xml:space="preserve"> 3 from past to present, </w:t>
+      </w:r>
+      <w:r>
+        <w:rPr>
+          <w:rFonts w:ascii="Consolas" w:hAnsi="Consolas" w:cs="Consolas"/>
+          <w:color w:val="008000"/>
+          <w:sz w:val="19"/>
+          <w:szCs w:val="19"/>
+          <w:lang w:val="en-GB"/>
+        </w:rPr>
+        <w:t xml:space="preserve">19 </w:t>
+      </w:r>
+      <w:proofErr w:type="spellStart"/>
+      <w:r>
+        <w:rPr>
+          <w:rFonts w:ascii="Consolas" w:hAnsi="Consolas" w:cs="Consolas"/>
+          <w:color w:val="008000"/>
+          <w:sz w:val="19"/>
+          <w:szCs w:val="19"/>
+          <w:lang w:val="en-GB"/>
+        </w:rPr>
+        <w:t>secunda</w:t>
+      </w:r>
+      <w:proofErr w:type="spellEnd"/>
+    </w:p>
+    <w:p>
+      <w:pPr>
+        <w:rPr>
+          <w:lang w:val="en-GB"/>
+        </w:rPr>
+      </w:pPr>
+      <w:r>
+        <w:rPr>
+          <w:rFonts w:ascii="Consolas" w:hAnsi="Consolas" w:cs="Consolas"/>
+          <w:color w:val="008000"/>
+          <w:sz w:val="19"/>
+          <w:szCs w:val="19"/>
+          <w:lang w:val="en-GB"/>
+        </w:rPr>
+        <w:t xml:space="preserve">Fight: </w:t>
+      </w:r>
+      <w:r>
+        <w:rPr>
+          <w:rFonts w:ascii="Consolas" w:hAnsi="Consolas" w:cs="Consolas"/>
+          <w:color w:val="008000"/>
+          <w:sz w:val="19"/>
+          <w:szCs w:val="19"/>
+          <w:lang w:val="en-GB"/>
+        </w:rPr>
+        <w:t>123</w:t>
+      </w:r>
     </w:p>
     <w:sectPr>
       <w:pgSz w:w="11906" w:h="16838"/>

</xml_diff>